<commit_message>
Created report for Lab 4
</commit_message>
<xml_diff>
--- a/Лаб_4/Лаб_4.docx
+++ b/Лаб_4/Лаб_4.docx
@@ -129,7 +129,7 @@
                     </pic:cNvPicPr>
                   </pic:nvPicPr>
                   <pic:blipFill>
-                    <a:blip r:embed="rId4">
+                    <a:blip r:embed="rId5">
                       <a:extLst>
                         <a:ext uri="{28A0092B-C50C-407E-A947-70E740481C1C}">
                           <a14:useLocalDpi xmlns:a14="http://schemas.microsoft.com/office/drawing/2010/main" val="0"/>
@@ -237,25 +237,7 @@
           <w:sz w:val="28"/>
           <w:szCs w:val="32"/>
         </w:rPr>
-        <w:t>«</w:t>
-      </w:r>
-      <w:r>
-        <w:rPr>
-          <w:rFonts w:ascii="Times New Roman" w:hAnsi="Times New Roman" w:cs="Times New Roman"/>
-          <w:b/>
-          <w:sz w:val="28"/>
-          <w:szCs w:val="32"/>
-        </w:rPr>
-        <w:t>Запити на додавання, зміну та вилучення даних</w:t>
-      </w:r>
-      <w:r>
-        <w:rPr>
-          <w:rFonts w:ascii="Times New Roman" w:hAnsi="Times New Roman" w:cs="Times New Roman"/>
-          <w:b/>
-          <w:sz w:val="28"/>
-          <w:szCs w:val="32"/>
-        </w:rPr>
-        <w:t>»</w:t>
+        <w:t>«Запити на додавання, зміну та вилучення даних»</w:t>
       </w:r>
     </w:p>
     <w:p>
@@ -491,7 +473,15 @@
           <w:sz w:val="28"/>
           <w:szCs w:val="28"/>
         </w:rPr>
-        <w:t xml:space="preserve">Для зміни структури таблиць використовуються наступна </w:t>
+        <w:t xml:space="preserve">Для </w:t>
+      </w:r>
+      <w:r>
+        <w:rPr>
+          <w:rFonts w:ascii="Times New Roman" w:hAnsi="Times New Roman" w:cs="Times New Roman"/>
+          <w:sz w:val="28"/>
+          <w:szCs w:val="28"/>
+        </w:rPr>
+        <w:t xml:space="preserve">внесення значень в таблиці використовується </w:t>
       </w:r>
       <w:proofErr w:type="spellStart"/>
       <w:r>
@@ -509,16 +499,24 @@
           <w:sz w:val="28"/>
           <w:szCs w:val="28"/>
         </w:rPr>
-        <w:t xml:space="preserve"> мови </w:t>
-      </w:r>
-      <w:r>
-        <w:rPr>
-          <w:rFonts w:ascii="Times New Roman" w:hAnsi="Times New Roman" w:cs="Times New Roman"/>
-          <w:sz w:val="28"/>
-          <w:szCs w:val="28"/>
-          <w:lang w:val="en-US"/>
-        </w:rPr>
-        <w:t>SQL</w:t>
+        <w:t xml:space="preserve"> </w:t>
+      </w:r>
+      <w:r>
+        <w:rPr>
+          <w:rFonts w:ascii="Times New Roman" w:hAnsi="Times New Roman" w:cs="Times New Roman"/>
+          <w:sz w:val="28"/>
+          <w:szCs w:val="28"/>
+          <w:lang w:val="en-US"/>
+        </w:rPr>
+        <w:t>INSERT</w:t>
+      </w:r>
+      <w:r>
+        <w:rPr>
+          <w:rFonts w:ascii="Times New Roman" w:hAnsi="Times New Roman" w:cs="Times New Roman"/>
+          <w:sz w:val="28"/>
+          <w:szCs w:val="28"/>
+        </w:rPr>
+        <w:t>.</w:t>
       </w:r>
     </w:p>
     <w:p>
@@ -531,6 +529,14 @@
           <w:szCs w:val="28"/>
         </w:rPr>
       </w:pPr>
+      <w:r>
+        <w:rPr>
+          <w:rFonts w:ascii="Times New Roman" w:hAnsi="Times New Roman" w:cs="Times New Roman"/>
+          <w:sz w:val="28"/>
+          <w:szCs w:val="28"/>
+        </w:rPr>
+        <w:t xml:space="preserve">INSERT [LOW_PRIORITY | DELAYED | HIGH_PRIORITY] [IGNORE] </w:t>
+      </w:r>
     </w:p>
     <w:p>
       <w:pPr>
@@ -540,13 +546,3229 @@
           <w:rFonts w:ascii="Times New Roman" w:hAnsi="Times New Roman" w:cs="Times New Roman"/>
           <w:sz w:val="28"/>
           <w:szCs w:val="28"/>
-          <w:lang w:val="en-US"/>
-        </w:rPr>
-      </w:pPr>
+        </w:rPr>
+      </w:pPr>
+      <w:r>
+        <w:rPr>
+          <w:rFonts w:ascii="Times New Roman" w:hAnsi="Times New Roman" w:cs="Times New Roman"/>
+          <w:sz w:val="28"/>
+          <w:szCs w:val="28"/>
+        </w:rPr>
+        <w:t xml:space="preserve">[INTO] </w:t>
+      </w:r>
+      <w:proofErr w:type="spellStart"/>
+      <w:r>
+        <w:rPr>
+          <w:rFonts w:ascii="Times New Roman" w:hAnsi="Times New Roman" w:cs="Times New Roman"/>
+          <w:sz w:val="28"/>
+          <w:szCs w:val="28"/>
+        </w:rPr>
+        <w:t>назва_таблиці</w:t>
+      </w:r>
+      <w:proofErr w:type="spellEnd"/>
+      <w:r>
+        <w:rPr>
+          <w:rFonts w:ascii="Times New Roman" w:hAnsi="Times New Roman" w:cs="Times New Roman"/>
+          <w:sz w:val="28"/>
+          <w:szCs w:val="28"/>
+        </w:rPr>
+        <w:t xml:space="preserve"> [(</w:t>
+      </w:r>
+      <w:proofErr w:type="spellStart"/>
+      <w:r>
+        <w:rPr>
+          <w:rFonts w:ascii="Times New Roman" w:hAnsi="Times New Roman" w:cs="Times New Roman"/>
+          <w:sz w:val="28"/>
+          <w:szCs w:val="28"/>
+        </w:rPr>
+        <w:t>назва_поля</w:t>
+      </w:r>
+      <w:proofErr w:type="spellEnd"/>
+      <w:r>
+        <w:rPr>
+          <w:rFonts w:ascii="Times New Roman" w:hAnsi="Times New Roman" w:cs="Times New Roman"/>
+          <w:sz w:val="28"/>
+          <w:szCs w:val="28"/>
+        </w:rPr>
+        <w:t xml:space="preserve">,...)] </w:t>
+      </w:r>
+    </w:p>
+    <w:p>
+      <w:pPr>
+        <w:ind w:left="-284"/>
+        <w:jc w:val="both"/>
+        <w:rPr>
+          <w:rFonts w:ascii="Times New Roman" w:hAnsi="Times New Roman" w:cs="Times New Roman"/>
+          <w:sz w:val="28"/>
+          <w:szCs w:val="28"/>
+        </w:rPr>
+      </w:pPr>
+      <w:r>
+        <w:rPr>
+          <w:rFonts w:ascii="Times New Roman" w:hAnsi="Times New Roman" w:cs="Times New Roman"/>
+          <w:sz w:val="28"/>
+          <w:szCs w:val="28"/>
+        </w:rPr>
+        <w:t xml:space="preserve">|{VALUES | VALUE} ({вираз | DEFAULT},...),(...),... </w:t>
+      </w:r>
+    </w:p>
+    <w:p>
+      <w:pPr>
+        <w:ind w:left="-284"/>
+        <w:jc w:val="both"/>
+        <w:rPr>
+          <w:rFonts w:ascii="Times New Roman" w:hAnsi="Times New Roman" w:cs="Times New Roman"/>
+          <w:sz w:val="28"/>
+          <w:szCs w:val="28"/>
+        </w:rPr>
+      </w:pPr>
+      <w:r>
+        <w:rPr>
+          <w:rFonts w:ascii="Times New Roman" w:hAnsi="Times New Roman" w:cs="Times New Roman"/>
+          <w:sz w:val="28"/>
+          <w:szCs w:val="28"/>
+        </w:rPr>
+        <w:t xml:space="preserve">| [SET </w:t>
+      </w:r>
+      <w:proofErr w:type="spellStart"/>
+      <w:r>
+        <w:rPr>
+          <w:rFonts w:ascii="Times New Roman" w:hAnsi="Times New Roman" w:cs="Times New Roman"/>
+          <w:sz w:val="28"/>
+          <w:szCs w:val="28"/>
+        </w:rPr>
+        <w:t>назва_поля</w:t>
+      </w:r>
+      <w:proofErr w:type="spellEnd"/>
+      <w:r>
+        <w:rPr>
+          <w:rFonts w:ascii="Times New Roman" w:hAnsi="Times New Roman" w:cs="Times New Roman"/>
+          <w:sz w:val="28"/>
+          <w:szCs w:val="28"/>
+        </w:rPr>
+        <w:t xml:space="preserve">={вираз | DEFAULT}, ...] </w:t>
+      </w:r>
+    </w:p>
+    <w:p>
+      <w:pPr>
+        <w:ind w:left="-284"/>
+        <w:jc w:val="both"/>
+        <w:rPr>
+          <w:rFonts w:ascii="Times New Roman" w:hAnsi="Times New Roman" w:cs="Times New Roman"/>
+          <w:sz w:val="28"/>
+          <w:szCs w:val="28"/>
+        </w:rPr>
+      </w:pPr>
+      <w:r>
+        <w:rPr>
+          <w:rFonts w:ascii="Times New Roman" w:hAnsi="Times New Roman" w:cs="Times New Roman"/>
+          <w:sz w:val="28"/>
+          <w:szCs w:val="28"/>
+        </w:rPr>
+        <w:t>| [</w:t>
+      </w:r>
+      <w:proofErr w:type="spellStart"/>
+      <w:r>
+        <w:rPr>
+          <w:rFonts w:ascii="Times New Roman" w:hAnsi="Times New Roman" w:cs="Times New Roman"/>
+          <w:sz w:val="28"/>
+          <w:szCs w:val="28"/>
+        </w:rPr>
+        <w:t>вибірка_даних</w:t>
+      </w:r>
+      <w:proofErr w:type="spellEnd"/>
+      <w:r>
+        <w:rPr>
+          <w:rFonts w:ascii="Times New Roman" w:hAnsi="Times New Roman" w:cs="Times New Roman"/>
+          <w:sz w:val="28"/>
+          <w:szCs w:val="28"/>
+        </w:rPr>
+        <w:t xml:space="preserve">] </w:t>
+      </w:r>
+    </w:p>
+    <w:p>
+      <w:pPr>
+        <w:spacing w:after="120"/>
+        <w:ind w:left="-288"/>
+        <w:jc w:val="both"/>
+        <w:rPr>
+          <w:rFonts w:ascii="Times New Roman" w:hAnsi="Times New Roman" w:cs="Times New Roman"/>
+          <w:sz w:val="28"/>
+          <w:szCs w:val="28"/>
+        </w:rPr>
+      </w:pPr>
+      <w:r>
+        <w:rPr>
+          <w:rFonts w:ascii="Times New Roman" w:hAnsi="Times New Roman" w:cs="Times New Roman"/>
+          <w:sz w:val="28"/>
+          <w:szCs w:val="28"/>
+        </w:rPr>
+        <w:t xml:space="preserve">[ON DUPLICATE KEY UPDATE </w:t>
+      </w:r>
+      <w:proofErr w:type="spellStart"/>
+      <w:r>
+        <w:rPr>
+          <w:rFonts w:ascii="Times New Roman" w:hAnsi="Times New Roman" w:cs="Times New Roman"/>
+          <w:sz w:val="28"/>
+          <w:szCs w:val="28"/>
+        </w:rPr>
+        <w:t>назва_поля</w:t>
+      </w:r>
+      <w:proofErr w:type="spellEnd"/>
+      <w:r>
+        <w:rPr>
+          <w:rFonts w:ascii="Times New Roman" w:hAnsi="Times New Roman" w:cs="Times New Roman"/>
+          <w:sz w:val="28"/>
+          <w:szCs w:val="28"/>
+        </w:rPr>
+        <w:t xml:space="preserve">=вираз [, </w:t>
+      </w:r>
+      <w:proofErr w:type="spellStart"/>
+      <w:r>
+        <w:rPr>
+          <w:rFonts w:ascii="Times New Roman" w:hAnsi="Times New Roman" w:cs="Times New Roman"/>
+          <w:sz w:val="28"/>
+          <w:szCs w:val="28"/>
+        </w:rPr>
+        <w:t>назва_поля</w:t>
+      </w:r>
+      <w:proofErr w:type="spellEnd"/>
+      <w:r>
+        <w:rPr>
+          <w:rFonts w:ascii="Times New Roman" w:hAnsi="Times New Roman" w:cs="Times New Roman"/>
+          <w:sz w:val="28"/>
+          <w:szCs w:val="28"/>
+        </w:rPr>
+        <w:t>=вираз]...]</w:t>
+      </w:r>
+    </w:p>
+    <w:p>
+      <w:pPr>
+        <w:ind w:left="-284"/>
+        <w:jc w:val="both"/>
+        <w:rPr>
+          <w:rFonts w:ascii="Times New Roman" w:hAnsi="Times New Roman" w:cs="Times New Roman"/>
+          <w:b/>
+          <w:sz w:val="28"/>
+          <w:szCs w:val="28"/>
+        </w:rPr>
+      </w:pPr>
+      <w:r>
+        <w:rPr>
+          <w:rFonts w:ascii="Times New Roman" w:hAnsi="Times New Roman" w:cs="Times New Roman"/>
+          <w:b/>
+          <w:sz w:val="28"/>
+          <w:szCs w:val="28"/>
+        </w:rPr>
+        <w:t>Аргументи:</w:t>
+      </w:r>
+    </w:p>
+    <w:p>
+      <w:pPr>
+        <w:ind w:left="-284"/>
+        <w:jc w:val="both"/>
+        <w:rPr>
+          <w:rFonts w:ascii="Times New Roman" w:hAnsi="Times New Roman" w:cs="Times New Roman"/>
+          <w:sz w:val="28"/>
+          <w:szCs w:val="28"/>
+        </w:rPr>
+      </w:pPr>
+      <w:r>
+        <w:rPr>
+          <w:rFonts w:ascii="Times New Roman" w:hAnsi="Times New Roman" w:cs="Times New Roman"/>
+          <w:sz w:val="28"/>
+          <w:szCs w:val="28"/>
+        </w:rPr>
+        <w:t xml:space="preserve">VALUES </w:t>
+      </w:r>
+    </w:p>
+    <w:p>
+      <w:pPr>
+        <w:ind w:left="720"/>
+        <w:jc w:val="both"/>
+        <w:rPr>
+          <w:rFonts w:ascii="Times New Roman" w:hAnsi="Times New Roman" w:cs="Times New Roman"/>
+          <w:sz w:val="28"/>
+          <w:szCs w:val="28"/>
+        </w:rPr>
+      </w:pPr>
+      <w:r>
+        <w:rPr>
+          <w:rFonts w:ascii="Times New Roman" w:hAnsi="Times New Roman" w:cs="Times New Roman"/>
+          <w:sz w:val="28"/>
+          <w:szCs w:val="28"/>
+        </w:rPr>
+        <w:t xml:space="preserve">Задає набір значень, які будуть вставлятися у задані поля таблиці з дотриманням вказаного у дужках порядку полів. Якщо перелік полів не задано, то значення потрібно задати для кожного поля таблиці. </w:t>
+      </w:r>
+    </w:p>
+    <w:p>
+      <w:pPr>
+        <w:ind w:left="-284"/>
+        <w:jc w:val="both"/>
+        <w:rPr>
+          <w:rFonts w:ascii="Times New Roman" w:hAnsi="Times New Roman" w:cs="Times New Roman"/>
+          <w:sz w:val="28"/>
+          <w:szCs w:val="28"/>
+        </w:rPr>
+      </w:pPr>
+      <w:r>
+        <w:rPr>
+          <w:rFonts w:ascii="Times New Roman" w:hAnsi="Times New Roman" w:cs="Times New Roman"/>
+          <w:sz w:val="28"/>
+          <w:szCs w:val="28"/>
+        </w:rPr>
+        <w:t xml:space="preserve">DEFAULT </w:t>
+      </w:r>
+    </w:p>
+    <w:p>
+      <w:pPr>
+        <w:ind w:left="-284" w:firstLine="1004"/>
+        <w:jc w:val="both"/>
+        <w:rPr>
+          <w:rFonts w:ascii="Times New Roman" w:hAnsi="Times New Roman" w:cs="Times New Roman"/>
+          <w:sz w:val="28"/>
+          <w:szCs w:val="28"/>
+        </w:rPr>
+      </w:pPr>
+      <w:r>
+        <w:rPr>
+          <w:rFonts w:ascii="Times New Roman" w:hAnsi="Times New Roman" w:cs="Times New Roman"/>
+          <w:sz w:val="28"/>
+          <w:szCs w:val="28"/>
+        </w:rPr>
+        <w:t xml:space="preserve">Внесення значення за замовчуванням у вказане поле. </w:t>
+      </w:r>
+    </w:p>
+    <w:p>
+      <w:pPr>
+        <w:ind w:left="-284"/>
+        <w:jc w:val="both"/>
+        <w:rPr>
+          <w:rFonts w:ascii="Times New Roman" w:hAnsi="Times New Roman" w:cs="Times New Roman"/>
+          <w:sz w:val="28"/>
+          <w:szCs w:val="28"/>
+        </w:rPr>
+      </w:pPr>
+      <w:r>
+        <w:rPr>
+          <w:rFonts w:ascii="Times New Roman" w:hAnsi="Times New Roman" w:cs="Times New Roman"/>
+          <w:sz w:val="28"/>
+          <w:szCs w:val="28"/>
+        </w:rPr>
+        <w:t xml:space="preserve">вираз </w:t>
+      </w:r>
+    </w:p>
+    <w:p>
+      <w:pPr>
+        <w:ind w:left="720"/>
+        <w:jc w:val="both"/>
+        <w:rPr>
+          <w:rFonts w:ascii="Times New Roman" w:hAnsi="Times New Roman" w:cs="Times New Roman"/>
+          <w:sz w:val="28"/>
+          <w:szCs w:val="28"/>
+        </w:rPr>
+      </w:pPr>
+      <w:r>
+        <w:rPr>
+          <w:rFonts w:ascii="Times New Roman" w:hAnsi="Times New Roman" w:cs="Times New Roman"/>
+          <w:sz w:val="28"/>
+          <w:szCs w:val="28"/>
+        </w:rPr>
+        <w:t>Константа, змінна або інший вираз (див. дал</w:t>
+      </w:r>
+      <w:r>
+        <w:rPr>
+          <w:rFonts w:ascii="Times New Roman" w:hAnsi="Times New Roman" w:cs="Times New Roman"/>
+          <w:sz w:val="28"/>
+          <w:szCs w:val="28"/>
+        </w:rPr>
+        <w:t>і). Наприклад: поле2=поле1*0.5.</w:t>
+      </w:r>
+    </w:p>
+    <w:p>
+      <w:pPr>
+        <w:ind w:left="-284"/>
+        <w:jc w:val="both"/>
+        <w:rPr>
+          <w:rFonts w:ascii="Times New Roman" w:hAnsi="Times New Roman" w:cs="Times New Roman"/>
+          <w:sz w:val="28"/>
+          <w:szCs w:val="28"/>
+        </w:rPr>
+      </w:pPr>
+      <w:proofErr w:type="spellStart"/>
+      <w:r>
+        <w:rPr>
+          <w:rFonts w:ascii="Times New Roman" w:hAnsi="Times New Roman" w:cs="Times New Roman"/>
+          <w:sz w:val="28"/>
+          <w:szCs w:val="28"/>
+        </w:rPr>
+        <w:t>вибірка_даних</w:t>
+      </w:r>
+      <w:proofErr w:type="spellEnd"/>
+      <w:r>
+        <w:rPr>
+          <w:rFonts w:ascii="Times New Roman" w:hAnsi="Times New Roman" w:cs="Times New Roman"/>
+          <w:sz w:val="28"/>
+          <w:szCs w:val="28"/>
+        </w:rPr>
+        <w:t xml:space="preserve"> </w:t>
+      </w:r>
+    </w:p>
+    <w:p>
+      <w:pPr>
+        <w:ind w:left="-284" w:firstLine="1004"/>
+        <w:jc w:val="both"/>
+        <w:rPr>
+          <w:rFonts w:ascii="Times New Roman" w:hAnsi="Times New Roman" w:cs="Times New Roman"/>
+          <w:sz w:val="28"/>
+          <w:szCs w:val="28"/>
+        </w:rPr>
+      </w:pPr>
+      <w:r>
+        <w:rPr>
+          <w:rFonts w:ascii="Times New Roman" w:hAnsi="Times New Roman" w:cs="Times New Roman"/>
+          <w:sz w:val="28"/>
+          <w:szCs w:val="28"/>
+        </w:rPr>
+        <w:t xml:space="preserve">Довільна SELECT-директива, результати виконання якої будуть внесені в таблицю. </w:t>
+      </w:r>
+    </w:p>
+    <w:p>
+      <w:pPr>
+        <w:ind w:left="-284"/>
+        <w:jc w:val="both"/>
+        <w:rPr>
+          <w:rFonts w:ascii="Times New Roman" w:hAnsi="Times New Roman" w:cs="Times New Roman"/>
+          <w:sz w:val="28"/>
+          <w:szCs w:val="28"/>
+        </w:rPr>
+      </w:pPr>
+      <w:r>
+        <w:rPr>
+          <w:rFonts w:ascii="Times New Roman" w:hAnsi="Times New Roman" w:cs="Times New Roman"/>
+          <w:sz w:val="28"/>
+          <w:szCs w:val="28"/>
+        </w:rPr>
+        <w:t xml:space="preserve">ON DUPLICATE KEY UPDATE </w:t>
+      </w:r>
+    </w:p>
+    <w:p>
+      <w:pPr>
+        <w:ind w:left="720"/>
+        <w:jc w:val="both"/>
+        <w:rPr>
+          <w:rFonts w:ascii="Times New Roman" w:hAnsi="Times New Roman" w:cs="Times New Roman"/>
+          <w:sz w:val="28"/>
+          <w:szCs w:val="28"/>
+        </w:rPr>
+      </w:pPr>
+      <w:r>
+        <w:rPr>
+          <w:rFonts w:ascii="Times New Roman" w:hAnsi="Times New Roman" w:cs="Times New Roman"/>
+          <w:sz w:val="28"/>
+          <w:szCs w:val="28"/>
+        </w:rPr>
+        <w:t xml:space="preserve">Якщо при внесенні нового рядка, значення в ключових полях дублюються, то ця директива дозволяє задати вираз, за яким будуть </w:t>
+      </w:r>
+      <w:proofErr w:type="spellStart"/>
+      <w:r>
+        <w:rPr>
+          <w:rFonts w:ascii="Times New Roman" w:hAnsi="Times New Roman" w:cs="Times New Roman"/>
+          <w:sz w:val="28"/>
+          <w:szCs w:val="28"/>
+        </w:rPr>
+        <w:t>формуватись</w:t>
+      </w:r>
+      <w:proofErr w:type="spellEnd"/>
+      <w:r>
+        <w:rPr>
+          <w:rFonts w:ascii="Times New Roman" w:hAnsi="Times New Roman" w:cs="Times New Roman"/>
+          <w:sz w:val="28"/>
+          <w:szCs w:val="28"/>
+        </w:rPr>
+        <w:t xml:space="preserve"> нові значення полів наявного  в таблиці (старого) рядка. При цьому, новий рядок не буде внесений в таблицю.</w:t>
+      </w:r>
+    </w:p>
+    <w:p>
+      <w:pPr>
+        <w:spacing w:before="120"/>
+        <w:ind w:left="-288"/>
+        <w:jc w:val="both"/>
+        <w:rPr>
+          <w:rFonts w:ascii="Times New Roman" w:hAnsi="Times New Roman" w:cs="Times New Roman"/>
+          <w:sz w:val="28"/>
+          <w:szCs w:val="28"/>
+        </w:rPr>
+      </w:pPr>
+      <w:r>
+        <w:rPr>
+          <w:rFonts w:ascii="Times New Roman" w:hAnsi="Times New Roman" w:cs="Times New Roman"/>
+          <w:sz w:val="28"/>
+          <w:szCs w:val="28"/>
+        </w:rPr>
+        <w:t xml:space="preserve">Наступна директива </w:t>
+      </w:r>
+      <w:proofErr w:type="spellStart"/>
+      <w:r>
+        <w:rPr>
+          <w:rFonts w:ascii="Times New Roman" w:hAnsi="Times New Roman" w:cs="Times New Roman"/>
+          <w:sz w:val="28"/>
+          <w:szCs w:val="28"/>
+        </w:rPr>
+        <w:t>MySQL</w:t>
+      </w:r>
+      <w:proofErr w:type="spellEnd"/>
+      <w:r>
+        <w:rPr>
+          <w:rFonts w:ascii="Times New Roman" w:hAnsi="Times New Roman" w:cs="Times New Roman"/>
+          <w:sz w:val="28"/>
+          <w:szCs w:val="28"/>
+        </w:rPr>
+        <w:t xml:space="preserve"> дозволяє заносити дані в таблицю із зовнішнього файлу.</w:t>
+      </w:r>
+    </w:p>
+    <w:p>
+      <w:pPr>
+        <w:spacing w:before="120"/>
+        <w:ind w:left="-288"/>
+        <w:jc w:val="both"/>
+        <w:rPr>
+          <w:rFonts w:ascii="Times New Roman" w:hAnsi="Times New Roman" w:cs="Times New Roman"/>
+          <w:sz w:val="24"/>
+          <w:szCs w:val="28"/>
+        </w:rPr>
+      </w:pPr>
+      <w:r>
+        <w:rPr>
+          <w:rFonts w:ascii="Times New Roman" w:hAnsi="Times New Roman" w:cs="Times New Roman"/>
+          <w:sz w:val="24"/>
+          <w:szCs w:val="28"/>
+        </w:rPr>
+        <w:lastRenderedPageBreak/>
+        <w:t>LOAD DATA [LOW_PRIORITY | CONCURRENT] [LOCAL] INFILE '</w:t>
+      </w:r>
+      <w:proofErr w:type="spellStart"/>
+      <w:r>
+        <w:rPr>
+          <w:rFonts w:ascii="Times New Roman" w:hAnsi="Times New Roman" w:cs="Times New Roman"/>
+          <w:sz w:val="24"/>
+          <w:szCs w:val="28"/>
+        </w:rPr>
+        <w:t>назва_файлу</w:t>
+      </w:r>
+      <w:proofErr w:type="spellEnd"/>
+      <w:r>
+        <w:rPr>
+          <w:rFonts w:ascii="Times New Roman" w:hAnsi="Times New Roman" w:cs="Times New Roman"/>
+          <w:sz w:val="24"/>
+          <w:szCs w:val="28"/>
+        </w:rPr>
+        <w:t xml:space="preserve">' </w:t>
+      </w:r>
+    </w:p>
+    <w:p>
+      <w:pPr>
+        <w:ind w:left="-288"/>
+        <w:jc w:val="both"/>
+        <w:rPr>
+          <w:rFonts w:ascii="Times New Roman" w:hAnsi="Times New Roman" w:cs="Times New Roman"/>
+          <w:sz w:val="24"/>
+          <w:szCs w:val="28"/>
+        </w:rPr>
+      </w:pPr>
+      <w:r>
+        <w:rPr>
+          <w:rFonts w:ascii="Times New Roman" w:hAnsi="Times New Roman" w:cs="Times New Roman"/>
+          <w:sz w:val="24"/>
+          <w:szCs w:val="28"/>
+        </w:rPr>
+        <w:t xml:space="preserve">[REPLACE | IGNORE] </w:t>
+      </w:r>
+    </w:p>
+    <w:p>
+      <w:pPr>
+        <w:ind w:left="-288"/>
+        <w:jc w:val="both"/>
+        <w:rPr>
+          <w:rFonts w:ascii="Times New Roman" w:hAnsi="Times New Roman" w:cs="Times New Roman"/>
+          <w:sz w:val="24"/>
+          <w:szCs w:val="28"/>
+        </w:rPr>
+      </w:pPr>
+      <w:r>
+        <w:rPr>
+          <w:rFonts w:ascii="Times New Roman" w:hAnsi="Times New Roman" w:cs="Times New Roman"/>
+          <w:sz w:val="24"/>
+          <w:szCs w:val="28"/>
+        </w:rPr>
+        <w:t xml:space="preserve">INTO TABLE </w:t>
+      </w:r>
+      <w:proofErr w:type="spellStart"/>
+      <w:r>
+        <w:rPr>
+          <w:rFonts w:ascii="Times New Roman" w:hAnsi="Times New Roman" w:cs="Times New Roman"/>
+          <w:sz w:val="24"/>
+          <w:szCs w:val="28"/>
+        </w:rPr>
+        <w:t>назва_таблиці</w:t>
+      </w:r>
+      <w:proofErr w:type="spellEnd"/>
+      <w:r>
+        <w:rPr>
+          <w:rFonts w:ascii="Times New Roman" w:hAnsi="Times New Roman" w:cs="Times New Roman"/>
+          <w:sz w:val="24"/>
+          <w:szCs w:val="28"/>
+        </w:rPr>
+        <w:t xml:space="preserve"> </w:t>
+      </w:r>
+    </w:p>
+    <w:p>
+      <w:pPr>
+        <w:ind w:left="-288"/>
+        <w:jc w:val="both"/>
+        <w:rPr>
+          <w:rFonts w:ascii="Times New Roman" w:hAnsi="Times New Roman" w:cs="Times New Roman"/>
+          <w:sz w:val="24"/>
+          <w:szCs w:val="28"/>
+        </w:rPr>
+      </w:pPr>
+      <w:r>
+        <w:rPr>
+          <w:rFonts w:ascii="Times New Roman" w:hAnsi="Times New Roman" w:cs="Times New Roman"/>
+          <w:sz w:val="24"/>
+          <w:szCs w:val="28"/>
+        </w:rPr>
+        <w:t xml:space="preserve">[CHARACTER SET кодування] </w:t>
+      </w:r>
+    </w:p>
+    <w:p>
+      <w:pPr>
+        <w:ind w:left="-288"/>
+        <w:jc w:val="both"/>
+        <w:rPr>
+          <w:rFonts w:ascii="Times New Roman" w:hAnsi="Times New Roman" w:cs="Times New Roman"/>
+          <w:sz w:val="24"/>
+          <w:szCs w:val="28"/>
+        </w:rPr>
+      </w:pPr>
+      <w:r>
+        <w:rPr>
+          <w:rFonts w:ascii="Times New Roman" w:hAnsi="Times New Roman" w:cs="Times New Roman"/>
+          <w:sz w:val="24"/>
+          <w:szCs w:val="28"/>
+        </w:rPr>
+        <w:t xml:space="preserve">[{FIELDS | COLUMNS} </w:t>
+      </w:r>
+    </w:p>
+    <w:p>
+      <w:pPr>
+        <w:ind w:left="-288"/>
+        <w:jc w:val="both"/>
+        <w:rPr>
+          <w:rFonts w:ascii="Times New Roman" w:hAnsi="Times New Roman" w:cs="Times New Roman"/>
+          <w:sz w:val="24"/>
+          <w:szCs w:val="28"/>
+        </w:rPr>
+      </w:pPr>
+      <w:r>
+        <w:rPr>
+          <w:rFonts w:ascii="Times New Roman" w:hAnsi="Times New Roman" w:cs="Times New Roman"/>
+          <w:sz w:val="24"/>
+          <w:szCs w:val="28"/>
+        </w:rPr>
+        <w:t>[TERMINATED BY '</w:t>
+      </w:r>
+      <w:proofErr w:type="spellStart"/>
+      <w:r>
+        <w:rPr>
+          <w:rFonts w:ascii="Times New Roman" w:hAnsi="Times New Roman" w:cs="Times New Roman"/>
+          <w:sz w:val="24"/>
+          <w:szCs w:val="28"/>
+        </w:rPr>
+        <w:t>рядок_завершення</w:t>
+      </w:r>
+      <w:proofErr w:type="spellEnd"/>
+      <w:r>
+        <w:rPr>
+          <w:rFonts w:ascii="Times New Roman" w:hAnsi="Times New Roman" w:cs="Times New Roman"/>
+          <w:sz w:val="24"/>
+          <w:szCs w:val="28"/>
+        </w:rPr>
+        <w:t xml:space="preserve">'] </w:t>
+      </w:r>
+    </w:p>
+    <w:p>
+      <w:pPr>
+        <w:ind w:left="-288"/>
+        <w:jc w:val="both"/>
+        <w:rPr>
+          <w:rFonts w:ascii="Times New Roman" w:hAnsi="Times New Roman" w:cs="Times New Roman"/>
+          <w:sz w:val="24"/>
+          <w:szCs w:val="28"/>
+        </w:rPr>
+      </w:pPr>
+      <w:r>
+        <w:rPr>
+          <w:rFonts w:ascii="Times New Roman" w:hAnsi="Times New Roman" w:cs="Times New Roman"/>
+          <w:sz w:val="24"/>
+          <w:szCs w:val="28"/>
+        </w:rPr>
+        <w:t xml:space="preserve">[[OPTIONALLY] ENCLOSED BY 'символ'] </w:t>
+      </w:r>
+    </w:p>
+    <w:p>
+      <w:pPr>
+        <w:ind w:left="-288"/>
+        <w:jc w:val="both"/>
+        <w:rPr>
+          <w:rFonts w:ascii="Times New Roman" w:hAnsi="Times New Roman" w:cs="Times New Roman"/>
+          <w:sz w:val="24"/>
+          <w:szCs w:val="28"/>
+        </w:rPr>
+      </w:pPr>
+      <w:r>
+        <w:rPr>
+          <w:rFonts w:ascii="Times New Roman" w:hAnsi="Times New Roman" w:cs="Times New Roman"/>
+          <w:sz w:val="24"/>
+          <w:szCs w:val="28"/>
+        </w:rPr>
+        <w:t xml:space="preserve">[ESCAPED BY 'символ']] </w:t>
+      </w:r>
+    </w:p>
+    <w:p>
+      <w:pPr>
+        <w:ind w:left="-288"/>
+        <w:jc w:val="both"/>
+        <w:rPr>
+          <w:rFonts w:ascii="Times New Roman" w:hAnsi="Times New Roman" w:cs="Times New Roman"/>
+          <w:sz w:val="24"/>
+          <w:szCs w:val="28"/>
+        </w:rPr>
+      </w:pPr>
+      <w:r>
+        <w:rPr>
+          <w:rFonts w:ascii="Times New Roman" w:hAnsi="Times New Roman" w:cs="Times New Roman"/>
+          <w:sz w:val="24"/>
+          <w:szCs w:val="28"/>
+        </w:rPr>
+        <w:t>[LINES [STARTING BY '</w:t>
+      </w:r>
+      <w:proofErr w:type="spellStart"/>
+      <w:r>
+        <w:rPr>
+          <w:rFonts w:ascii="Times New Roman" w:hAnsi="Times New Roman" w:cs="Times New Roman"/>
+          <w:sz w:val="24"/>
+          <w:szCs w:val="28"/>
+        </w:rPr>
+        <w:t>рядок_початку</w:t>
+      </w:r>
+      <w:proofErr w:type="spellEnd"/>
+      <w:r>
+        <w:rPr>
+          <w:rFonts w:ascii="Times New Roman" w:hAnsi="Times New Roman" w:cs="Times New Roman"/>
+          <w:sz w:val="24"/>
+          <w:szCs w:val="28"/>
+        </w:rPr>
+        <w:t xml:space="preserve">'] </w:t>
+      </w:r>
+    </w:p>
+    <w:p>
+      <w:pPr>
+        <w:ind w:left="-288"/>
+        <w:jc w:val="both"/>
+        <w:rPr>
+          <w:rFonts w:ascii="Times New Roman" w:hAnsi="Times New Roman" w:cs="Times New Roman"/>
+          <w:sz w:val="24"/>
+          <w:szCs w:val="28"/>
+        </w:rPr>
+      </w:pPr>
+      <w:r>
+        <w:rPr>
+          <w:rFonts w:ascii="Times New Roman" w:hAnsi="Times New Roman" w:cs="Times New Roman"/>
+          <w:sz w:val="24"/>
+          <w:szCs w:val="28"/>
+        </w:rPr>
+        <w:t>[TERMINATED BY '</w:t>
+      </w:r>
+      <w:proofErr w:type="spellStart"/>
+      <w:r>
+        <w:rPr>
+          <w:rFonts w:ascii="Times New Roman" w:hAnsi="Times New Roman" w:cs="Times New Roman"/>
+          <w:sz w:val="24"/>
+          <w:szCs w:val="28"/>
+        </w:rPr>
+        <w:t>рядок_завершення</w:t>
+      </w:r>
+      <w:proofErr w:type="spellEnd"/>
+      <w:r>
+        <w:rPr>
+          <w:rFonts w:ascii="Times New Roman" w:hAnsi="Times New Roman" w:cs="Times New Roman"/>
+          <w:sz w:val="24"/>
+          <w:szCs w:val="28"/>
+        </w:rPr>
+        <w:t xml:space="preserve">']] </w:t>
+      </w:r>
+    </w:p>
+    <w:p>
+      <w:pPr>
+        <w:ind w:left="-288"/>
+        <w:jc w:val="both"/>
+        <w:rPr>
+          <w:rFonts w:ascii="Times New Roman" w:hAnsi="Times New Roman" w:cs="Times New Roman"/>
+          <w:sz w:val="24"/>
+          <w:szCs w:val="28"/>
+        </w:rPr>
+      </w:pPr>
+      <w:r>
+        <w:rPr>
+          <w:rFonts w:ascii="Times New Roman" w:hAnsi="Times New Roman" w:cs="Times New Roman"/>
+          <w:sz w:val="24"/>
+          <w:szCs w:val="28"/>
+        </w:rPr>
+        <w:t>[IGNORE кількість LINES]</w:t>
+      </w:r>
+    </w:p>
+    <w:p>
+      <w:pPr>
+        <w:spacing w:before="120"/>
+        <w:ind w:left="-288"/>
+        <w:jc w:val="both"/>
+        <w:rPr>
+          <w:rFonts w:ascii="Times New Roman" w:hAnsi="Times New Roman" w:cs="Times New Roman"/>
+          <w:sz w:val="28"/>
+          <w:szCs w:val="28"/>
+        </w:rPr>
+      </w:pPr>
+      <w:r>
+        <w:rPr>
+          <w:rFonts w:ascii="Times New Roman" w:hAnsi="Times New Roman" w:cs="Times New Roman"/>
+          <w:sz w:val="28"/>
+          <w:szCs w:val="28"/>
+        </w:rPr>
+        <w:t xml:space="preserve">Аргументи: </w:t>
+      </w:r>
+    </w:p>
+    <w:p>
+      <w:pPr>
+        <w:ind w:left="-284"/>
+        <w:jc w:val="both"/>
+        <w:rPr>
+          <w:rFonts w:ascii="Times New Roman" w:hAnsi="Times New Roman" w:cs="Times New Roman"/>
+          <w:sz w:val="28"/>
+          <w:szCs w:val="28"/>
+        </w:rPr>
+      </w:pPr>
+      <w:r>
+        <w:rPr>
+          <w:rFonts w:ascii="Times New Roman" w:hAnsi="Times New Roman" w:cs="Times New Roman"/>
+          <w:sz w:val="28"/>
+          <w:szCs w:val="28"/>
+        </w:rPr>
+        <w:t xml:space="preserve">SET </w:t>
+      </w:r>
+    </w:p>
+    <w:p>
+      <w:pPr>
+        <w:ind w:left="720"/>
+        <w:jc w:val="both"/>
+        <w:rPr>
+          <w:rFonts w:ascii="Times New Roman" w:hAnsi="Times New Roman" w:cs="Times New Roman"/>
+          <w:sz w:val="28"/>
+          <w:szCs w:val="28"/>
+        </w:rPr>
+      </w:pPr>
+      <w:r>
+        <w:rPr>
+          <w:rFonts w:ascii="Times New Roman" w:hAnsi="Times New Roman" w:cs="Times New Roman"/>
+          <w:sz w:val="28"/>
+          <w:szCs w:val="28"/>
+        </w:rPr>
+        <w:t xml:space="preserve">Задає список полів, значення яких будуть змінюватись, і відповідні дії над ними. </w:t>
+      </w:r>
+    </w:p>
+    <w:p>
+      <w:pPr>
+        <w:ind w:left="-284"/>
+        <w:jc w:val="both"/>
+        <w:rPr>
+          <w:rFonts w:ascii="Times New Roman" w:hAnsi="Times New Roman" w:cs="Times New Roman"/>
+          <w:sz w:val="28"/>
+          <w:szCs w:val="28"/>
+        </w:rPr>
+      </w:pPr>
+      <w:r>
+        <w:rPr>
+          <w:rFonts w:ascii="Times New Roman" w:hAnsi="Times New Roman" w:cs="Times New Roman"/>
+          <w:sz w:val="28"/>
+          <w:szCs w:val="28"/>
+        </w:rPr>
+        <w:t xml:space="preserve">DEFAULT </w:t>
+      </w:r>
+    </w:p>
+    <w:p>
+      <w:pPr>
+        <w:ind w:left="-284" w:firstLine="1004"/>
+        <w:jc w:val="both"/>
+        <w:rPr>
+          <w:rFonts w:ascii="Times New Roman" w:hAnsi="Times New Roman" w:cs="Times New Roman"/>
+          <w:sz w:val="28"/>
+          <w:szCs w:val="28"/>
+        </w:rPr>
+      </w:pPr>
+      <w:r>
+        <w:rPr>
+          <w:rFonts w:ascii="Times New Roman" w:hAnsi="Times New Roman" w:cs="Times New Roman"/>
+          <w:sz w:val="28"/>
+          <w:szCs w:val="28"/>
+        </w:rPr>
+        <w:t xml:space="preserve">Вставка значення по замовчуванню у вказане поле. </w:t>
+      </w:r>
+    </w:p>
+    <w:p>
+      <w:pPr>
+        <w:ind w:left="-284"/>
+        <w:jc w:val="both"/>
+        <w:rPr>
+          <w:rFonts w:ascii="Times New Roman" w:hAnsi="Times New Roman" w:cs="Times New Roman"/>
+          <w:sz w:val="28"/>
+          <w:szCs w:val="28"/>
+        </w:rPr>
+      </w:pPr>
+      <w:r>
+        <w:rPr>
+          <w:rFonts w:ascii="Times New Roman" w:hAnsi="Times New Roman" w:cs="Times New Roman"/>
+          <w:sz w:val="28"/>
+          <w:szCs w:val="28"/>
+        </w:rPr>
+        <w:t xml:space="preserve">WHERE </w:t>
+      </w:r>
+    </w:p>
+    <w:p>
+      <w:pPr>
+        <w:ind w:left="-284" w:firstLine="1004"/>
+        <w:jc w:val="both"/>
+        <w:rPr>
+          <w:rFonts w:ascii="Times New Roman" w:hAnsi="Times New Roman" w:cs="Times New Roman"/>
+          <w:sz w:val="28"/>
+          <w:szCs w:val="28"/>
+        </w:rPr>
+      </w:pPr>
+      <w:r>
+        <w:rPr>
+          <w:rFonts w:ascii="Times New Roman" w:hAnsi="Times New Roman" w:cs="Times New Roman"/>
+          <w:sz w:val="28"/>
+          <w:szCs w:val="28"/>
+        </w:rPr>
+        <w:t xml:space="preserve">Вказує умову, за якою відбираються рядки, що підлягають зміні. </w:t>
+      </w:r>
+    </w:p>
+    <w:p>
+      <w:pPr>
+        <w:ind w:left="-284"/>
+        <w:jc w:val="both"/>
+        <w:rPr>
+          <w:rFonts w:ascii="Times New Roman" w:hAnsi="Times New Roman" w:cs="Times New Roman"/>
+          <w:sz w:val="28"/>
+          <w:szCs w:val="28"/>
+        </w:rPr>
+      </w:pPr>
+      <w:r>
+        <w:rPr>
+          <w:rFonts w:ascii="Times New Roman" w:hAnsi="Times New Roman" w:cs="Times New Roman"/>
+          <w:sz w:val="28"/>
+          <w:szCs w:val="28"/>
+        </w:rPr>
+        <w:t xml:space="preserve">ORDER BY </w:t>
+      </w:r>
+    </w:p>
+    <w:p>
+      <w:pPr>
+        <w:ind w:left="720"/>
+        <w:jc w:val="both"/>
+        <w:rPr>
+          <w:rFonts w:ascii="Times New Roman" w:hAnsi="Times New Roman" w:cs="Times New Roman"/>
+          <w:sz w:val="28"/>
+          <w:szCs w:val="28"/>
+        </w:rPr>
+      </w:pPr>
+      <w:r>
+        <w:rPr>
+          <w:rFonts w:ascii="Times New Roman" w:hAnsi="Times New Roman" w:cs="Times New Roman"/>
+          <w:sz w:val="28"/>
+          <w:szCs w:val="28"/>
+        </w:rPr>
+        <w:t xml:space="preserve">Може вказувати поле, за яким сортувати рядки перед зміною, з метою уникнення порушення цілісності таблиці. </w:t>
+      </w:r>
+    </w:p>
+    <w:p>
+      <w:pPr>
+        <w:ind w:left="-284"/>
+        <w:jc w:val="both"/>
+        <w:rPr>
+          <w:rFonts w:ascii="Times New Roman" w:hAnsi="Times New Roman" w:cs="Times New Roman"/>
+          <w:sz w:val="28"/>
+          <w:szCs w:val="28"/>
+        </w:rPr>
+      </w:pPr>
+      <w:r>
+        <w:rPr>
+          <w:rFonts w:ascii="Times New Roman" w:hAnsi="Times New Roman" w:cs="Times New Roman"/>
+          <w:sz w:val="28"/>
+          <w:szCs w:val="28"/>
+        </w:rPr>
+        <w:t xml:space="preserve">LIMIT </w:t>
+      </w:r>
+    </w:p>
+    <w:p>
+      <w:pPr>
+        <w:ind w:left="-284" w:firstLine="1004"/>
+        <w:jc w:val="both"/>
+        <w:rPr>
+          <w:rFonts w:ascii="Times New Roman" w:hAnsi="Times New Roman" w:cs="Times New Roman"/>
+          <w:sz w:val="28"/>
+          <w:szCs w:val="28"/>
+        </w:rPr>
+      </w:pPr>
+      <w:r>
+        <w:rPr>
+          <w:rFonts w:ascii="Times New Roman" w:hAnsi="Times New Roman" w:cs="Times New Roman"/>
+          <w:sz w:val="28"/>
+          <w:szCs w:val="28"/>
+        </w:rPr>
+        <w:t>Обмежує кількість рядків, які будуть змінені.</w:t>
+      </w:r>
+    </w:p>
+    <w:p>
+      <w:pPr>
+        <w:ind w:left="-284"/>
+        <w:jc w:val="both"/>
+        <w:rPr>
+          <w:rFonts w:ascii="Times New Roman" w:hAnsi="Times New Roman" w:cs="Times New Roman"/>
+          <w:sz w:val="28"/>
+          <w:szCs w:val="28"/>
+        </w:rPr>
+      </w:pPr>
+      <w:r>
+        <w:rPr>
+          <w:noProof/>
+          <w:lang w:val="en-US" w:eastAsia="en-US"/>
+        </w:rPr>
+        <w:drawing>
+          <wp:inline distT="0" distB="0" distL="0" distR="0" wp14:anchorId="1CCA7409" wp14:editId="356DEDDB">
+            <wp:extent cx="5943600" cy="1327150"/>
+            <wp:effectExtent l="0" t="0" r="0" b="6350"/>
+            <wp:docPr id="2" name="Picture 2"/>
+            <wp:cNvGraphicFramePr>
+              <a:graphicFrameLocks xmlns:a="http://schemas.openxmlformats.org/drawingml/2006/main" noChangeAspect="1"/>
+            </wp:cNvGraphicFramePr>
+            <a:graphic xmlns:a="http://schemas.openxmlformats.org/drawingml/2006/main">
+              <a:graphicData uri="http://schemas.openxmlformats.org/drawingml/2006/picture">
+                <pic:pic xmlns:pic="http://schemas.openxmlformats.org/drawingml/2006/picture">
+                  <pic:nvPicPr>
+                    <pic:cNvPr id="1" name=""/>
+                    <pic:cNvPicPr/>
+                  </pic:nvPicPr>
+                  <pic:blipFill>
+                    <a:blip r:embed="rId6"/>
+                    <a:stretch>
+                      <a:fillRect/>
+                    </a:stretch>
+                  </pic:blipFill>
+                  <pic:spPr>
+                    <a:xfrm>
+                      <a:off x="0" y="0"/>
+                      <a:ext cx="5943600" cy="1327150"/>
+                    </a:xfrm>
+                    <a:prstGeom prst="rect">
+                      <a:avLst/>
+                    </a:prstGeom>
+                  </pic:spPr>
+                </pic:pic>
+              </a:graphicData>
+            </a:graphic>
+          </wp:inline>
+        </w:drawing>
+      </w:r>
+    </w:p>
+    <w:p>
+      <w:pPr>
+        <w:ind w:left="-284"/>
+        <w:jc w:val="center"/>
+        <w:rPr>
+          <w:rFonts w:ascii="Times New Roman" w:hAnsi="Times New Roman" w:cs="Times New Roman"/>
+          <w:sz w:val="28"/>
+          <w:szCs w:val="28"/>
+        </w:rPr>
+      </w:pPr>
+      <w:r>
+        <w:rPr>
+          <w:noProof/>
+          <w:lang w:val="en-US" w:eastAsia="en-US"/>
+        </w:rPr>
+        <w:lastRenderedPageBreak/>
+        <w:drawing>
+          <wp:inline distT="0" distB="0" distL="0" distR="0" wp14:anchorId="555B7576" wp14:editId="2EA2A558">
+            <wp:extent cx="5397500" cy="8081116"/>
+            <wp:effectExtent l="0" t="0" r="0" b="0"/>
+            <wp:docPr id="3" name="Picture 3"/>
+            <wp:cNvGraphicFramePr>
+              <a:graphicFrameLocks xmlns:a="http://schemas.openxmlformats.org/drawingml/2006/main" noChangeAspect="1"/>
+            </wp:cNvGraphicFramePr>
+            <a:graphic xmlns:a="http://schemas.openxmlformats.org/drawingml/2006/main">
+              <a:graphicData uri="http://schemas.openxmlformats.org/drawingml/2006/picture">
+                <pic:pic xmlns:pic="http://schemas.openxmlformats.org/drawingml/2006/picture">
+                  <pic:nvPicPr>
+                    <pic:cNvPr id="1" name=""/>
+                    <pic:cNvPicPr/>
+                  </pic:nvPicPr>
+                  <pic:blipFill>
+                    <a:blip r:embed="rId7"/>
+                    <a:stretch>
+                      <a:fillRect/>
+                    </a:stretch>
+                  </pic:blipFill>
+                  <pic:spPr>
+                    <a:xfrm>
+                      <a:off x="0" y="0"/>
+                      <a:ext cx="5417737" cy="8111415"/>
+                    </a:xfrm>
+                    <a:prstGeom prst="rect">
+                      <a:avLst/>
+                    </a:prstGeom>
+                  </pic:spPr>
+                </pic:pic>
+              </a:graphicData>
+            </a:graphic>
+          </wp:inline>
+        </w:drawing>
+      </w:r>
+    </w:p>
+    <w:p>
+      <w:pPr>
+        <w:spacing w:after="160" w:line="259" w:lineRule="auto"/>
+        <w:jc w:val="center"/>
+        <w:rPr>
+          <w:rFonts w:ascii="Times New Roman" w:hAnsi="Times New Roman" w:cs="Times New Roman"/>
+          <w:sz w:val="28"/>
+          <w:szCs w:val="28"/>
+        </w:rPr>
+      </w:pPr>
+      <w:r>
+        <w:rPr>
+          <w:rFonts w:ascii="Times New Roman" w:hAnsi="Times New Roman" w:cs="Times New Roman"/>
+          <w:sz w:val="28"/>
+          <w:szCs w:val="28"/>
+        </w:rPr>
+        <w:br w:type="page"/>
+      </w:r>
+      <w:r>
+        <w:rPr>
+          <w:rFonts w:ascii="Times New Roman" w:hAnsi="Times New Roman" w:cs="Times New Roman"/>
+          <w:sz w:val="28"/>
+          <w:szCs w:val="28"/>
+        </w:rPr>
+        <w:lastRenderedPageBreak/>
+        <w:t>Хід роботи</w:t>
+      </w:r>
+    </w:p>
+    <w:p>
+      <w:pPr>
+        <w:spacing w:after="160" w:line="259" w:lineRule="auto"/>
+        <w:jc w:val="both"/>
+        <w:rPr>
+          <w:rFonts w:ascii="Times New Roman" w:hAnsi="Times New Roman" w:cs="Times New Roman"/>
+          <w:sz w:val="28"/>
+          <w:szCs w:val="28"/>
+          <w:lang w:val="en-US"/>
+        </w:rPr>
+      </w:pPr>
+      <w:r>
+        <w:rPr>
+          <w:rFonts w:ascii="Times New Roman" w:hAnsi="Times New Roman" w:cs="Times New Roman"/>
+          <w:sz w:val="28"/>
+          <w:szCs w:val="28"/>
+        </w:rPr>
+        <w:t>Виконаємо такі запити для занесення даних у табли</w:t>
+      </w:r>
+      <w:r>
+        <w:rPr>
+          <w:rFonts w:ascii="Times New Roman" w:hAnsi="Times New Roman" w:cs="Times New Roman"/>
+          <w:sz w:val="28"/>
+          <w:szCs w:val="28"/>
+        </w:rPr>
+        <w:t xml:space="preserve">ці і їх подальшої модифікації. </w:t>
+      </w:r>
+    </w:p>
+    <w:p>
+      <w:pPr>
+        <w:pStyle w:val="ListParagraph"/>
+        <w:numPr>
+          <w:ilvl w:val="0"/>
+          <w:numId w:val="2"/>
+        </w:numPr>
+        <w:spacing w:after="160" w:line="259" w:lineRule="auto"/>
+        <w:jc w:val="both"/>
+        <w:rPr>
+          <w:rFonts w:ascii="Times New Roman" w:hAnsi="Times New Roman" w:cs="Times New Roman"/>
+          <w:sz w:val="28"/>
+          <w:szCs w:val="28"/>
+        </w:rPr>
+      </w:pPr>
+      <w:r>
+        <w:rPr>
+          <w:rFonts w:ascii="Times New Roman" w:hAnsi="Times New Roman" w:cs="Times New Roman"/>
+          <w:sz w:val="28"/>
+          <w:szCs w:val="28"/>
+        </w:rPr>
+        <w:t xml:space="preserve">Заповнимо таблицю </w:t>
+      </w:r>
+      <w:proofErr w:type="spellStart"/>
+      <w:r>
+        <w:rPr>
+          <w:rFonts w:ascii="Times New Roman" w:hAnsi="Times New Roman" w:cs="Times New Roman"/>
+          <w:sz w:val="28"/>
+          <w:szCs w:val="28"/>
+        </w:rPr>
+        <w:t>customer</w:t>
+      </w:r>
+      <w:proofErr w:type="spellEnd"/>
+      <w:r>
+        <w:rPr>
+          <w:rFonts w:ascii="Times New Roman" w:hAnsi="Times New Roman" w:cs="Times New Roman"/>
+          <w:sz w:val="28"/>
+          <w:szCs w:val="28"/>
+        </w:rPr>
+        <w:t xml:space="preserve"> </w:t>
+      </w:r>
+      <w:r>
+        <w:rPr>
+          <w:rFonts w:ascii="Times New Roman" w:hAnsi="Times New Roman" w:cs="Times New Roman"/>
+          <w:sz w:val="28"/>
+          <w:szCs w:val="28"/>
+        </w:rPr>
+        <w:t xml:space="preserve">в режимі одиночного і групового доповнення. </w:t>
+      </w:r>
+    </w:p>
+    <w:p>
+      <w:pPr>
+        <w:pStyle w:val="ListParagraph"/>
+        <w:numPr>
+          <w:ilvl w:val="0"/>
+          <w:numId w:val="2"/>
+        </w:numPr>
+        <w:spacing w:after="160" w:line="259" w:lineRule="auto"/>
+        <w:jc w:val="both"/>
+        <w:rPr>
+          <w:rFonts w:ascii="Times New Roman" w:hAnsi="Times New Roman" w:cs="Times New Roman"/>
+          <w:sz w:val="28"/>
+          <w:szCs w:val="28"/>
+        </w:rPr>
+      </w:pPr>
+      <w:r>
+        <w:rPr>
+          <w:rFonts w:ascii="Times New Roman" w:hAnsi="Times New Roman" w:cs="Times New Roman"/>
+          <w:sz w:val="28"/>
+          <w:szCs w:val="28"/>
+        </w:rPr>
+        <w:t xml:space="preserve">Створимо файли з даними і заповнимо ними решту таблиць баз даних. </w:t>
+      </w:r>
+    </w:p>
+    <w:p>
+      <w:pPr>
+        <w:pStyle w:val="ListParagraph"/>
+        <w:numPr>
+          <w:ilvl w:val="0"/>
+          <w:numId w:val="2"/>
+        </w:numPr>
+        <w:spacing w:after="160" w:line="259" w:lineRule="auto"/>
+        <w:jc w:val="both"/>
+        <w:rPr>
+          <w:rFonts w:ascii="Times New Roman" w:hAnsi="Times New Roman" w:cs="Times New Roman"/>
+          <w:sz w:val="28"/>
+          <w:szCs w:val="28"/>
+        </w:rPr>
+      </w:pPr>
+      <w:r>
+        <w:rPr>
+          <w:rFonts w:ascii="Times New Roman" w:hAnsi="Times New Roman" w:cs="Times New Roman"/>
+          <w:sz w:val="28"/>
+          <w:szCs w:val="28"/>
+        </w:rPr>
+        <w:t xml:space="preserve">Виконаємо модифікацію значень у таблиці </w:t>
+      </w:r>
+      <w:proofErr w:type="spellStart"/>
+      <w:r>
+        <w:rPr>
+          <w:rFonts w:ascii="Times New Roman" w:hAnsi="Times New Roman" w:cs="Times New Roman"/>
+          <w:sz w:val="28"/>
+          <w:szCs w:val="28"/>
+        </w:rPr>
+        <w:t>customer</w:t>
+      </w:r>
+      <w:proofErr w:type="spellEnd"/>
+      <w:r>
+        <w:rPr>
+          <w:rFonts w:ascii="Times New Roman" w:hAnsi="Times New Roman" w:cs="Times New Roman"/>
+          <w:sz w:val="28"/>
+          <w:szCs w:val="28"/>
+        </w:rPr>
+        <w:t xml:space="preserve">. </w:t>
+      </w:r>
+    </w:p>
+    <w:p>
+      <w:pPr>
+        <w:pStyle w:val="ListParagraph"/>
+        <w:numPr>
+          <w:ilvl w:val="0"/>
+          <w:numId w:val="2"/>
+        </w:numPr>
+        <w:spacing w:after="160" w:line="259" w:lineRule="auto"/>
+        <w:jc w:val="both"/>
+        <w:rPr>
+          <w:rFonts w:ascii="Times New Roman" w:hAnsi="Times New Roman" w:cs="Times New Roman"/>
+          <w:sz w:val="28"/>
+          <w:szCs w:val="28"/>
+        </w:rPr>
+      </w:pPr>
+      <w:r>
+        <w:rPr>
+          <w:rFonts w:ascii="Times New Roman" w:hAnsi="Times New Roman" w:cs="Times New Roman"/>
+          <w:sz w:val="28"/>
+          <w:szCs w:val="28"/>
+        </w:rPr>
+        <w:t xml:space="preserve">Видалимо записи з таблиці </w:t>
+      </w:r>
+      <w:proofErr w:type="spellStart"/>
+      <w:r>
+        <w:rPr>
+          <w:rFonts w:ascii="Times New Roman" w:hAnsi="Times New Roman" w:cs="Times New Roman"/>
+          <w:sz w:val="28"/>
+          <w:szCs w:val="28"/>
+        </w:rPr>
+        <w:t>pharmacy</w:t>
+      </w:r>
+      <w:proofErr w:type="spellEnd"/>
+      <w:r>
+        <w:rPr>
+          <w:rFonts w:ascii="Times New Roman" w:hAnsi="Times New Roman" w:cs="Times New Roman"/>
+          <w:sz w:val="28"/>
+          <w:szCs w:val="28"/>
+        </w:rPr>
+        <w:t>.</w:t>
+      </w:r>
+    </w:p>
+    <w:p>
+      <w:pPr>
+        <w:spacing w:after="160" w:line="259" w:lineRule="auto"/>
+        <w:rPr>
+          <w:rFonts w:ascii="Times New Roman" w:hAnsi="Times New Roman" w:cs="Times New Roman"/>
+          <w:sz w:val="28"/>
+          <w:szCs w:val="28"/>
+        </w:rPr>
+      </w:pPr>
+    </w:p>
+    <w:p>
+      <w:pPr>
+        <w:pStyle w:val="ListParagraph"/>
+        <w:numPr>
+          <w:ilvl w:val="0"/>
+          <w:numId w:val="4"/>
+        </w:numPr>
+        <w:spacing w:after="160" w:line="259" w:lineRule="auto"/>
+        <w:rPr>
+          <w:rFonts w:ascii="Times New Roman" w:hAnsi="Times New Roman" w:cs="Times New Roman"/>
+          <w:sz w:val="28"/>
+          <w:szCs w:val="28"/>
+        </w:rPr>
+      </w:pPr>
+      <w:r>
+        <w:rPr>
+          <w:rFonts w:ascii="Times New Roman" w:hAnsi="Times New Roman" w:cs="Times New Roman"/>
+          <w:sz w:val="28"/>
+          <w:szCs w:val="28"/>
+        </w:rPr>
+        <w:t xml:space="preserve">Заповнимо таблицю </w:t>
+      </w:r>
+      <w:proofErr w:type="spellStart"/>
+      <w:r>
+        <w:rPr>
+          <w:rFonts w:ascii="Times New Roman" w:hAnsi="Times New Roman" w:cs="Times New Roman"/>
+          <w:sz w:val="28"/>
+          <w:szCs w:val="28"/>
+        </w:rPr>
+        <w:t>customer</w:t>
+      </w:r>
+      <w:proofErr w:type="spellEnd"/>
+      <w:r>
+        <w:rPr>
+          <w:rFonts w:ascii="Times New Roman" w:hAnsi="Times New Roman" w:cs="Times New Roman"/>
+          <w:sz w:val="28"/>
+          <w:szCs w:val="28"/>
+        </w:rPr>
+        <w:t xml:space="preserve"> в режимі одиночного і групового доповнення. </w:t>
+      </w:r>
+    </w:p>
+    <w:p>
+      <w:pPr>
+        <w:spacing w:after="160" w:line="259" w:lineRule="auto"/>
+        <w:rPr>
+          <w:rFonts w:ascii="Times New Roman" w:hAnsi="Times New Roman" w:cs="Times New Roman"/>
+          <w:sz w:val="24"/>
+          <w:szCs w:val="28"/>
+        </w:rPr>
+      </w:pPr>
+      <w:r>
+        <w:rPr>
+          <w:rFonts w:ascii="Times New Roman" w:hAnsi="Times New Roman" w:cs="Times New Roman"/>
+          <w:sz w:val="24"/>
+          <w:szCs w:val="28"/>
+        </w:rPr>
+        <w:t xml:space="preserve">INSERT INTO </w:t>
+      </w:r>
+      <w:proofErr w:type="spellStart"/>
+      <w:r>
+        <w:rPr>
+          <w:rFonts w:ascii="Times New Roman" w:hAnsi="Times New Roman" w:cs="Times New Roman"/>
+          <w:sz w:val="24"/>
+          <w:szCs w:val="28"/>
+        </w:rPr>
+        <w:t>customer</w:t>
+      </w:r>
+      <w:proofErr w:type="spellEnd"/>
+      <w:r>
+        <w:rPr>
+          <w:rFonts w:ascii="Times New Roman" w:hAnsi="Times New Roman" w:cs="Times New Roman"/>
+          <w:sz w:val="24"/>
+          <w:szCs w:val="28"/>
+        </w:rPr>
+        <w:t xml:space="preserve"> VALUES (1, '</w:t>
+      </w:r>
+      <w:proofErr w:type="spellStart"/>
+      <w:r>
+        <w:rPr>
+          <w:rFonts w:ascii="Times New Roman" w:hAnsi="Times New Roman" w:cs="Times New Roman"/>
+          <w:sz w:val="24"/>
+          <w:szCs w:val="28"/>
+        </w:rPr>
+        <w:t>Viktor</w:t>
+      </w:r>
+      <w:proofErr w:type="spellEnd"/>
+      <w:r>
+        <w:rPr>
+          <w:rFonts w:ascii="Times New Roman" w:hAnsi="Times New Roman" w:cs="Times New Roman"/>
+          <w:sz w:val="24"/>
+          <w:szCs w:val="28"/>
+        </w:rPr>
+        <w:t>', '</w:t>
+      </w:r>
+      <w:proofErr w:type="spellStart"/>
+      <w:r>
+        <w:rPr>
+          <w:rFonts w:ascii="Times New Roman" w:hAnsi="Times New Roman" w:cs="Times New Roman"/>
+          <w:sz w:val="24"/>
+          <w:szCs w:val="28"/>
+        </w:rPr>
+        <w:t>Kachmaryk</w:t>
+      </w:r>
+      <w:proofErr w:type="spellEnd"/>
+      <w:r>
+        <w:rPr>
+          <w:rFonts w:ascii="Times New Roman" w:hAnsi="Times New Roman" w:cs="Times New Roman"/>
+          <w:sz w:val="24"/>
+          <w:szCs w:val="28"/>
+        </w:rPr>
+        <w:t>', '0639660485', NULL, NULL, NULL, NULL, NULL, '</w:t>
+      </w:r>
+      <w:proofErr w:type="spellStart"/>
+      <w:r>
+        <w:rPr>
+          <w:rFonts w:ascii="Times New Roman" w:hAnsi="Times New Roman" w:cs="Times New Roman"/>
+          <w:sz w:val="24"/>
+          <w:szCs w:val="28"/>
+        </w:rPr>
+        <w:t>vity</w:t>
+      </w:r>
+      <w:proofErr w:type="spellEnd"/>
+      <w:r>
+        <w:rPr>
+          <w:rFonts w:ascii="Times New Roman" w:hAnsi="Times New Roman" w:cs="Times New Roman"/>
+          <w:sz w:val="24"/>
+          <w:szCs w:val="28"/>
+        </w:rPr>
+        <w:t>_', '</w:t>
+      </w:r>
+      <w:proofErr w:type="spellStart"/>
+      <w:r>
+        <w:rPr>
+          <w:rFonts w:ascii="Times New Roman" w:hAnsi="Times New Roman" w:cs="Times New Roman"/>
+          <w:sz w:val="24"/>
+          <w:szCs w:val="28"/>
+        </w:rPr>
+        <w:t>VityaPass</w:t>
+      </w:r>
+      <w:proofErr w:type="spellEnd"/>
+      <w:r>
+        <w:rPr>
+          <w:rFonts w:ascii="Times New Roman" w:hAnsi="Times New Roman" w:cs="Times New Roman"/>
+          <w:sz w:val="24"/>
+          <w:szCs w:val="28"/>
+        </w:rPr>
+        <w:t>');</w:t>
+      </w:r>
+    </w:p>
+    <w:p>
+      <w:pPr>
+        <w:spacing w:after="160" w:line="259" w:lineRule="auto"/>
+        <w:rPr>
+          <w:rFonts w:ascii="Times New Roman" w:hAnsi="Times New Roman" w:cs="Times New Roman"/>
+          <w:sz w:val="28"/>
+          <w:szCs w:val="28"/>
+        </w:rPr>
+      </w:pPr>
+      <w:r>
+        <w:rPr>
+          <w:noProof/>
+          <w:lang w:val="en-US" w:eastAsia="en-US"/>
+        </w:rPr>
+        <w:drawing>
+          <wp:inline distT="0" distB="0" distL="0" distR="0" wp14:anchorId="2C512B80" wp14:editId="03C78A98">
+            <wp:extent cx="5943600" cy="229870"/>
+            <wp:effectExtent l="0" t="0" r="0" b="0"/>
+            <wp:docPr id="4" name="Picture 4"/>
+            <wp:cNvGraphicFramePr>
+              <a:graphicFrameLocks xmlns:a="http://schemas.openxmlformats.org/drawingml/2006/main" noChangeAspect="1"/>
+            </wp:cNvGraphicFramePr>
+            <a:graphic xmlns:a="http://schemas.openxmlformats.org/drawingml/2006/main">
+              <a:graphicData uri="http://schemas.openxmlformats.org/drawingml/2006/picture">
+                <pic:pic xmlns:pic="http://schemas.openxmlformats.org/drawingml/2006/picture">
+                  <pic:nvPicPr>
+                    <pic:cNvPr id="1" name=""/>
+                    <pic:cNvPicPr/>
+                  </pic:nvPicPr>
+                  <pic:blipFill>
+                    <a:blip r:embed="rId8"/>
+                    <a:stretch>
+                      <a:fillRect/>
+                    </a:stretch>
+                  </pic:blipFill>
+                  <pic:spPr>
+                    <a:xfrm>
+                      <a:off x="0" y="0"/>
+                      <a:ext cx="5943600" cy="229870"/>
+                    </a:xfrm>
+                    <a:prstGeom prst="rect">
+                      <a:avLst/>
+                    </a:prstGeom>
+                  </pic:spPr>
+                </pic:pic>
+              </a:graphicData>
+            </a:graphic>
+          </wp:inline>
+        </w:drawing>
+      </w:r>
+    </w:p>
+    <w:p>
+      <w:pPr>
+        <w:spacing w:after="160" w:line="259" w:lineRule="auto"/>
+        <w:rPr>
+          <w:rFonts w:ascii="Times New Roman" w:hAnsi="Times New Roman" w:cs="Times New Roman"/>
+          <w:sz w:val="28"/>
+          <w:szCs w:val="28"/>
+        </w:rPr>
+      </w:pPr>
+      <w:r>
+        <w:rPr>
+          <w:noProof/>
+          <w:lang w:val="en-US" w:eastAsia="en-US"/>
+        </w:rPr>
+        <w:drawing>
+          <wp:inline distT="0" distB="0" distL="0" distR="0" wp14:anchorId="60E01DA5" wp14:editId="057F75BE">
+            <wp:extent cx="5943600" cy="795655"/>
+            <wp:effectExtent l="0" t="0" r="0" b="4445"/>
+            <wp:docPr id="5" name="Picture 5"/>
+            <wp:cNvGraphicFramePr>
+              <a:graphicFrameLocks xmlns:a="http://schemas.openxmlformats.org/drawingml/2006/main" noChangeAspect="1"/>
+            </wp:cNvGraphicFramePr>
+            <a:graphic xmlns:a="http://schemas.openxmlformats.org/drawingml/2006/main">
+              <a:graphicData uri="http://schemas.openxmlformats.org/drawingml/2006/picture">
+                <pic:pic xmlns:pic="http://schemas.openxmlformats.org/drawingml/2006/picture">
+                  <pic:nvPicPr>
+                    <pic:cNvPr id="1" name=""/>
+                    <pic:cNvPicPr/>
+                  </pic:nvPicPr>
+                  <pic:blipFill>
+                    <a:blip r:embed="rId9"/>
+                    <a:stretch>
+                      <a:fillRect/>
+                    </a:stretch>
+                  </pic:blipFill>
+                  <pic:spPr>
+                    <a:xfrm>
+                      <a:off x="0" y="0"/>
+                      <a:ext cx="5943600" cy="795655"/>
+                    </a:xfrm>
+                    <a:prstGeom prst="rect">
+                      <a:avLst/>
+                    </a:prstGeom>
+                  </pic:spPr>
+                </pic:pic>
+              </a:graphicData>
+            </a:graphic>
+          </wp:inline>
+        </w:drawing>
+      </w:r>
+    </w:p>
+    <w:p>
+      <w:pPr>
+        <w:pStyle w:val="ListParagraph"/>
+        <w:numPr>
+          <w:ilvl w:val="0"/>
+          <w:numId w:val="4"/>
+        </w:numPr>
+        <w:spacing w:before="120" w:after="160" w:line="259" w:lineRule="auto"/>
+        <w:rPr>
+          <w:rFonts w:ascii="Times New Roman" w:hAnsi="Times New Roman" w:cs="Times New Roman"/>
+          <w:sz w:val="28"/>
+          <w:szCs w:val="28"/>
+        </w:rPr>
+      </w:pPr>
+      <w:r>
+        <w:rPr>
+          <w:rFonts w:ascii="Times New Roman" w:hAnsi="Times New Roman" w:cs="Times New Roman"/>
+          <w:sz w:val="28"/>
+          <w:szCs w:val="28"/>
+        </w:rPr>
+        <w:t>Створимо файли</w:t>
+      </w:r>
+      <w:r>
+        <w:rPr>
+          <w:rFonts w:ascii="Times New Roman" w:hAnsi="Times New Roman" w:cs="Times New Roman"/>
+          <w:sz w:val="28"/>
+          <w:szCs w:val="28"/>
+          <w:lang w:val="en-US"/>
+        </w:rPr>
+        <w:t xml:space="preserve"> </w:t>
+      </w:r>
+      <w:proofErr w:type="spellStart"/>
+      <w:r>
+        <w:rPr>
+          <w:rFonts w:ascii="Times New Roman" w:hAnsi="Times New Roman" w:cs="Times New Roman"/>
+          <w:sz w:val="28"/>
+          <w:szCs w:val="28"/>
+          <w:lang w:val="en-US"/>
+        </w:rPr>
+        <w:t>PharmacyTable</w:t>
+      </w:r>
+      <w:proofErr w:type="spellEnd"/>
+      <w:r>
+        <w:rPr>
+          <w:rFonts w:ascii="Times New Roman" w:hAnsi="Times New Roman" w:cs="Times New Roman"/>
+          <w:sz w:val="28"/>
+          <w:szCs w:val="28"/>
+          <w:lang w:val="en-US"/>
+        </w:rPr>
+        <w:t xml:space="preserve">, </w:t>
+      </w:r>
+      <w:proofErr w:type="spellStart"/>
+      <w:r>
+        <w:rPr>
+          <w:rFonts w:ascii="Times New Roman" w:hAnsi="Times New Roman" w:cs="Times New Roman"/>
+          <w:sz w:val="28"/>
+          <w:szCs w:val="28"/>
+          <w:lang w:val="en-US"/>
+        </w:rPr>
+        <w:t>OrderTable</w:t>
+      </w:r>
+      <w:proofErr w:type="spellEnd"/>
+      <w:r>
+        <w:rPr>
+          <w:rFonts w:ascii="Times New Roman" w:hAnsi="Times New Roman" w:cs="Times New Roman"/>
+          <w:sz w:val="28"/>
+          <w:szCs w:val="28"/>
+          <w:lang w:val="en-US"/>
+        </w:rPr>
+        <w:t xml:space="preserve">, </w:t>
+      </w:r>
+      <w:proofErr w:type="spellStart"/>
+      <w:r>
+        <w:rPr>
+          <w:rFonts w:ascii="Times New Roman" w:hAnsi="Times New Roman" w:cs="Times New Roman"/>
+          <w:sz w:val="28"/>
+          <w:szCs w:val="28"/>
+          <w:lang w:val="en-US"/>
+        </w:rPr>
+        <w:t>AllMedicineTable</w:t>
+      </w:r>
+      <w:proofErr w:type="spellEnd"/>
+      <w:r>
+        <w:rPr>
+          <w:rFonts w:ascii="Times New Roman" w:hAnsi="Times New Roman" w:cs="Times New Roman"/>
+          <w:sz w:val="28"/>
+          <w:szCs w:val="28"/>
+          <w:lang w:val="en-US"/>
+        </w:rPr>
+        <w:t xml:space="preserve">, </w:t>
+      </w:r>
+      <w:proofErr w:type="spellStart"/>
+      <w:r>
+        <w:rPr>
+          <w:rFonts w:ascii="Times New Roman" w:hAnsi="Times New Roman" w:cs="Times New Roman"/>
+          <w:sz w:val="28"/>
+          <w:szCs w:val="28"/>
+          <w:lang w:val="en-US"/>
+        </w:rPr>
+        <w:t>MedicineTable</w:t>
+      </w:r>
+      <w:proofErr w:type="spellEnd"/>
+      <w:r>
+        <w:rPr>
+          <w:rFonts w:ascii="Times New Roman" w:hAnsi="Times New Roman" w:cs="Times New Roman"/>
+          <w:sz w:val="28"/>
+          <w:szCs w:val="28"/>
+          <w:lang w:val="en-US"/>
+        </w:rPr>
+        <w:t xml:space="preserve">, </w:t>
+      </w:r>
+      <w:proofErr w:type="spellStart"/>
+      <w:r>
+        <w:rPr>
+          <w:rFonts w:ascii="Times New Roman" w:hAnsi="Times New Roman" w:cs="Times New Roman"/>
+          <w:sz w:val="28"/>
+          <w:szCs w:val="28"/>
+          <w:lang w:val="en-US"/>
+        </w:rPr>
+        <w:t>OrderItemTable</w:t>
+      </w:r>
+      <w:proofErr w:type="spellEnd"/>
+      <w:r>
+        <w:rPr>
+          <w:rFonts w:ascii="Times New Roman" w:hAnsi="Times New Roman" w:cs="Times New Roman"/>
+          <w:sz w:val="28"/>
+          <w:szCs w:val="28"/>
+        </w:rPr>
+        <w:t xml:space="preserve"> з даними і заповнимо ними решту таблиць баз даних.</w:t>
+      </w:r>
+    </w:p>
+    <w:p>
+      <w:pPr>
+        <w:spacing w:line="259" w:lineRule="auto"/>
+        <w:rPr>
+          <w:rFonts w:ascii="Times New Roman" w:hAnsi="Times New Roman" w:cs="Times New Roman"/>
+          <w:sz w:val="24"/>
+          <w:szCs w:val="28"/>
+        </w:rPr>
+      </w:pPr>
+      <w:r>
+        <w:rPr>
+          <w:rFonts w:ascii="Times New Roman" w:hAnsi="Times New Roman" w:cs="Times New Roman"/>
+          <w:sz w:val="24"/>
+          <w:szCs w:val="28"/>
+        </w:rPr>
+        <w:t>LOAD DATA INFILE "C:\\ProgramData\\MySQL\\MySQL Server 8.0\\</w:t>
+      </w:r>
+      <w:proofErr w:type="spellStart"/>
+      <w:r>
+        <w:rPr>
+          <w:rFonts w:ascii="Times New Roman" w:hAnsi="Times New Roman" w:cs="Times New Roman"/>
+          <w:sz w:val="24"/>
+          <w:szCs w:val="28"/>
+        </w:rPr>
+        <w:t>Uploads</w:t>
+      </w:r>
+      <w:proofErr w:type="spellEnd"/>
+      <w:r>
+        <w:rPr>
+          <w:rFonts w:ascii="Times New Roman" w:hAnsi="Times New Roman" w:cs="Times New Roman"/>
+          <w:sz w:val="24"/>
+          <w:szCs w:val="28"/>
+        </w:rPr>
+        <w:t>\\PharmacyTable.csv"</w:t>
+      </w:r>
+    </w:p>
+    <w:p>
+      <w:pPr>
+        <w:spacing w:line="259" w:lineRule="auto"/>
+        <w:rPr>
+          <w:rFonts w:ascii="Times New Roman" w:hAnsi="Times New Roman" w:cs="Times New Roman"/>
+          <w:sz w:val="24"/>
+          <w:szCs w:val="28"/>
+        </w:rPr>
+      </w:pPr>
+      <w:r>
+        <w:rPr>
+          <w:rFonts w:ascii="Times New Roman" w:hAnsi="Times New Roman" w:cs="Times New Roman"/>
+          <w:sz w:val="24"/>
+          <w:szCs w:val="28"/>
+        </w:rPr>
+        <w:t xml:space="preserve">INTO TABLE </w:t>
+      </w:r>
+      <w:proofErr w:type="spellStart"/>
+      <w:r>
+        <w:rPr>
+          <w:rFonts w:ascii="Times New Roman" w:hAnsi="Times New Roman" w:cs="Times New Roman"/>
+          <w:sz w:val="24"/>
+          <w:szCs w:val="28"/>
+        </w:rPr>
+        <w:t>pharmacy</w:t>
+      </w:r>
+      <w:proofErr w:type="spellEnd"/>
+    </w:p>
+    <w:p>
+      <w:pPr>
+        <w:spacing w:line="259" w:lineRule="auto"/>
+        <w:rPr>
+          <w:rFonts w:ascii="Times New Roman" w:hAnsi="Times New Roman" w:cs="Times New Roman"/>
+          <w:sz w:val="24"/>
+          <w:szCs w:val="28"/>
+        </w:rPr>
+      </w:pPr>
+      <w:r>
+        <w:rPr>
+          <w:rFonts w:ascii="Times New Roman" w:hAnsi="Times New Roman" w:cs="Times New Roman"/>
+          <w:sz w:val="24"/>
+          <w:szCs w:val="28"/>
+        </w:rPr>
+        <w:t>FIELDS TERMINATED BY ','</w:t>
+      </w:r>
+    </w:p>
+    <w:p>
+      <w:pPr>
+        <w:spacing w:line="259" w:lineRule="auto"/>
+        <w:rPr>
+          <w:rFonts w:ascii="Times New Roman" w:hAnsi="Times New Roman" w:cs="Times New Roman"/>
+          <w:sz w:val="24"/>
+          <w:szCs w:val="28"/>
+        </w:rPr>
+      </w:pPr>
+      <w:r>
+        <w:rPr>
+          <w:rFonts w:ascii="Times New Roman" w:hAnsi="Times New Roman" w:cs="Times New Roman"/>
+          <w:sz w:val="24"/>
+          <w:szCs w:val="28"/>
+        </w:rPr>
+        <w:t>LINES TERMINATED BY '\r\n';</w:t>
+      </w:r>
+    </w:p>
+    <w:p>
+      <w:pPr>
+        <w:spacing w:line="259" w:lineRule="auto"/>
+        <w:rPr>
+          <w:rFonts w:ascii="Times New Roman" w:hAnsi="Times New Roman" w:cs="Times New Roman"/>
+          <w:sz w:val="24"/>
+          <w:szCs w:val="28"/>
+        </w:rPr>
+      </w:pPr>
+      <w:r>
+        <w:rPr>
+          <w:noProof/>
+          <w:lang w:val="en-US" w:eastAsia="en-US"/>
+        </w:rPr>
+        <w:drawing>
+          <wp:inline distT="0" distB="0" distL="0" distR="0" wp14:anchorId="45C0CC06" wp14:editId="1B6B61D7">
+            <wp:extent cx="5943600" cy="1357630"/>
+            <wp:effectExtent l="0" t="0" r="0" b="0"/>
+            <wp:docPr id="6" name="Picture 6"/>
+            <wp:cNvGraphicFramePr>
+              <a:graphicFrameLocks xmlns:a="http://schemas.openxmlformats.org/drawingml/2006/main" noChangeAspect="1"/>
+            </wp:cNvGraphicFramePr>
+            <a:graphic xmlns:a="http://schemas.openxmlformats.org/drawingml/2006/main">
+              <a:graphicData uri="http://schemas.openxmlformats.org/drawingml/2006/picture">
+                <pic:pic xmlns:pic="http://schemas.openxmlformats.org/drawingml/2006/picture">
+                  <pic:nvPicPr>
+                    <pic:cNvPr id="1" name=""/>
+                    <pic:cNvPicPr/>
+                  </pic:nvPicPr>
+                  <pic:blipFill>
+                    <a:blip r:embed="rId10"/>
+                    <a:stretch>
+                      <a:fillRect/>
+                    </a:stretch>
+                  </pic:blipFill>
+                  <pic:spPr>
+                    <a:xfrm>
+                      <a:off x="0" y="0"/>
+                      <a:ext cx="5943600" cy="1357630"/>
+                    </a:xfrm>
+                    <a:prstGeom prst="rect">
+                      <a:avLst/>
+                    </a:prstGeom>
+                  </pic:spPr>
+                </pic:pic>
+              </a:graphicData>
+            </a:graphic>
+          </wp:inline>
+        </w:drawing>
+      </w:r>
+    </w:p>
+    <w:p>
+      <w:pPr>
+        <w:spacing w:after="160" w:line="259" w:lineRule="auto"/>
+        <w:rPr>
+          <w:rFonts w:ascii="Times New Roman" w:hAnsi="Times New Roman" w:cs="Times New Roman"/>
+          <w:sz w:val="24"/>
+          <w:szCs w:val="28"/>
+        </w:rPr>
+      </w:pPr>
+      <w:r>
+        <w:rPr>
+          <w:rFonts w:ascii="Times New Roman" w:hAnsi="Times New Roman" w:cs="Times New Roman"/>
+          <w:sz w:val="24"/>
+          <w:szCs w:val="28"/>
+        </w:rPr>
+        <w:br w:type="page"/>
+      </w:r>
+    </w:p>
+    <w:p>
+      <w:pPr>
+        <w:spacing w:line="259" w:lineRule="auto"/>
+        <w:rPr>
+          <w:rFonts w:ascii="Times New Roman" w:hAnsi="Times New Roman" w:cs="Times New Roman"/>
+          <w:sz w:val="24"/>
+          <w:szCs w:val="28"/>
+        </w:rPr>
+      </w:pPr>
+      <w:r>
+        <w:rPr>
+          <w:rFonts w:ascii="Times New Roman" w:hAnsi="Times New Roman" w:cs="Times New Roman"/>
+          <w:sz w:val="24"/>
+          <w:szCs w:val="28"/>
+        </w:rPr>
+        <w:lastRenderedPageBreak/>
+        <w:t>LOAD DATA INFILE "C:\\ProgramData\\MySQL\\MySQL Server 8.0\\</w:t>
+      </w:r>
+      <w:proofErr w:type="spellStart"/>
+      <w:r>
+        <w:rPr>
+          <w:rFonts w:ascii="Times New Roman" w:hAnsi="Times New Roman" w:cs="Times New Roman"/>
+          <w:sz w:val="24"/>
+          <w:szCs w:val="28"/>
+        </w:rPr>
+        <w:t>Uploads</w:t>
+      </w:r>
+      <w:proofErr w:type="spellEnd"/>
+      <w:r>
+        <w:rPr>
+          <w:rFonts w:ascii="Times New Roman" w:hAnsi="Times New Roman" w:cs="Times New Roman"/>
+          <w:sz w:val="24"/>
+          <w:szCs w:val="28"/>
+        </w:rPr>
+        <w:t>\\OrderTable.csv"</w:t>
+      </w:r>
+    </w:p>
+    <w:p>
+      <w:pPr>
+        <w:spacing w:line="259" w:lineRule="auto"/>
+        <w:rPr>
+          <w:rFonts w:ascii="Times New Roman" w:hAnsi="Times New Roman" w:cs="Times New Roman"/>
+          <w:sz w:val="24"/>
+          <w:szCs w:val="28"/>
+        </w:rPr>
+      </w:pPr>
+      <w:r>
+        <w:rPr>
+          <w:rFonts w:ascii="Times New Roman" w:hAnsi="Times New Roman" w:cs="Times New Roman"/>
+          <w:sz w:val="24"/>
+          <w:szCs w:val="28"/>
+        </w:rPr>
+        <w:t>INTO TABLE `</w:t>
+      </w:r>
+      <w:proofErr w:type="spellStart"/>
+      <w:r>
+        <w:rPr>
+          <w:rFonts w:ascii="Times New Roman" w:hAnsi="Times New Roman" w:cs="Times New Roman"/>
+          <w:sz w:val="24"/>
+          <w:szCs w:val="28"/>
+        </w:rPr>
+        <w:t>order</w:t>
+      </w:r>
+      <w:proofErr w:type="spellEnd"/>
+      <w:r>
+        <w:rPr>
+          <w:rFonts w:ascii="Times New Roman" w:hAnsi="Times New Roman" w:cs="Times New Roman"/>
+          <w:sz w:val="24"/>
+          <w:szCs w:val="28"/>
+        </w:rPr>
+        <w:t>`</w:t>
+      </w:r>
+    </w:p>
+    <w:p>
+      <w:pPr>
+        <w:spacing w:line="259" w:lineRule="auto"/>
+        <w:rPr>
+          <w:rFonts w:ascii="Times New Roman" w:hAnsi="Times New Roman" w:cs="Times New Roman"/>
+          <w:sz w:val="24"/>
+          <w:szCs w:val="28"/>
+        </w:rPr>
+      </w:pPr>
+      <w:r>
+        <w:rPr>
+          <w:rFonts w:ascii="Times New Roman" w:hAnsi="Times New Roman" w:cs="Times New Roman"/>
+          <w:sz w:val="24"/>
+          <w:szCs w:val="28"/>
+        </w:rPr>
+        <w:t>FIELDS TERMINATED BY ','</w:t>
+      </w:r>
+    </w:p>
+    <w:p>
+      <w:pPr>
+        <w:spacing w:line="259" w:lineRule="auto"/>
+        <w:rPr>
+          <w:rFonts w:ascii="Times New Roman" w:hAnsi="Times New Roman" w:cs="Times New Roman"/>
+          <w:sz w:val="24"/>
+          <w:szCs w:val="28"/>
+        </w:rPr>
+      </w:pPr>
+      <w:r>
+        <w:rPr>
+          <w:rFonts w:ascii="Times New Roman" w:hAnsi="Times New Roman" w:cs="Times New Roman"/>
+          <w:sz w:val="24"/>
+          <w:szCs w:val="28"/>
+        </w:rPr>
+        <w:t>LINES TERMINATED BY '\r\n';</w:t>
+      </w:r>
+    </w:p>
+    <w:p>
+      <w:pPr>
+        <w:spacing w:line="259" w:lineRule="auto"/>
+        <w:rPr>
+          <w:rFonts w:ascii="Times New Roman" w:hAnsi="Times New Roman" w:cs="Times New Roman"/>
+          <w:sz w:val="24"/>
+          <w:szCs w:val="28"/>
+        </w:rPr>
+      </w:pPr>
+      <w:r>
+        <w:rPr>
+          <w:noProof/>
+          <w:lang w:val="en-US" w:eastAsia="en-US"/>
+        </w:rPr>
+        <w:drawing>
+          <wp:inline distT="0" distB="0" distL="0" distR="0" wp14:anchorId="70A0BE3D" wp14:editId="19D57E04">
+            <wp:extent cx="5943600" cy="1258570"/>
+            <wp:effectExtent l="0" t="0" r="0" b="0"/>
+            <wp:docPr id="7" name="Picture 7"/>
+            <wp:cNvGraphicFramePr>
+              <a:graphicFrameLocks xmlns:a="http://schemas.openxmlformats.org/drawingml/2006/main" noChangeAspect="1"/>
+            </wp:cNvGraphicFramePr>
+            <a:graphic xmlns:a="http://schemas.openxmlformats.org/drawingml/2006/main">
+              <a:graphicData uri="http://schemas.openxmlformats.org/drawingml/2006/picture">
+                <pic:pic xmlns:pic="http://schemas.openxmlformats.org/drawingml/2006/picture">
+                  <pic:nvPicPr>
+                    <pic:cNvPr id="1" name=""/>
+                    <pic:cNvPicPr/>
+                  </pic:nvPicPr>
+                  <pic:blipFill>
+                    <a:blip r:embed="rId11"/>
+                    <a:stretch>
+                      <a:fillRect/>
+                    </a:stretch>
+                  </pic:blipFill>
+                  <pic:spPr>
+                    <a:xfrm>
+                      <a:off x="0" y="0"/>
+                      <a:ext cx="5943600" cy="1258570"/>
+                    </a:xfrm>
+                    <a:prstGeom prst="rect">
+                      <a:avLst/>
+                    </a:prstGeom>
+                  </pic:spPr>
+                </pic:pic>
+              </a:graphicData>
+            </a:graphic>
+          </wp:inline>
+        </w:drawing>
+      </w:r>
+    </w:p>
+    <w:p>
+      <w:pPr>
+        <w:spacing w:line="259" w:lineRule="auto"/>
+        <w:rPr>
+          <w:rFonts w:ascii="Times New Roman" w:hAnsi="Times New Roman" w:cs="Times New Roman"/>
+          <w:sz w:val="24"/>
+          <w:szCs w:val="28"/>
+        </w:rPr>
+      </w:pPr>
+      <w:r>
+        <w:rPr>
+          <w:rFonts w:ascii="Times New Roman" w:hAnsi="Times New Roman" w:cs="Times New Roman"/>
+          <w:sz w:val="24"/>
+          <w:szCs w:val="28"/>
+        </w:rPr>
+        <w:t>LOAD DATA INFILE "C:\\ProgramData\\MySQL\\MySQL Server 8.0\\</w:t>
+      </w:r>
+      <w:proofErr w:type="spellStart"/>
+      <w:r>
+        <w:rPr>
+          <w:rFonts w:ascii="Times New Roman" w:hAnsi="Times New Roman" w:cs="Times New Roman"/>
+          <w:sz w:val="24"/>
+          <w:szCs w:val="28"/>
+        </w:rPr>
+        <w:t>Uploads</w:t>
+      </w:r>
+      <w:proofErr w:type="spellEnd"/>
+      <w:r>
+        <w:rPr>
+          <w:rFonts w:ascii="Times New Roman" w:hAnsi="Times New Roman" w:cs="Times New Roman"/>
+          <w:sz w:val="24"/>
+          <w:szCs w:val="28"/>
+        </w:rPr>
+        <w:t>\\AllMedicineTable.csv"</w:t>
+      </w:r>
+    </w:p>
+    <w:p>
+      <w:pPr>
+        <w:spacing w:line="259" w:lineRule="auto"/>
+        <w:rPr>
+          <w:rFonts w:ascii="Times New Roman" w:hAnsi="Times New Roman" w:cs="Times New Roman"/>
+          <w:sz w:val="24"/>
+          <w:szCs w:val="28"/>
+        </w:rPr>
+      </w:pPr>
+      <w:r>
+        <w:rPr>
+          <w:rFonts w:ascii="Times New Roman" w:hAnsi="Times New Roman" w:cs="Times New Roman"/>
+          <w:sz w:val="24"/>
+          <w:szCs w:val="28"/>
+        </w:rPr>
+        <w:t xml:space="preserve">INTO TABLE </w:t>
+      </w:r>
+      <w:proofErr w:type="spellStart"/>
+      <w:r>
+        <w:rPr>
+          <w:rFonts w:ascii="Times New Roman" w:hAnsi="Times New Roman" w:cs="Times New Roman"/>
+          <w:sz w:val="24"/>
+          <w:szCs w:val="28"/>
+        </w:rPr>
+        <w:t>all_medicine</w:t>
+      </w:r>
+      <w:proofErr w:type="spellEnd"/>
+    </w:p>
+    <w:p>
+      <w:pPr>
+        <w:spacing w:line="259" w:lineRule="auto"/>
+        <w:rPr>
+          <w:rFonts w:ascii="Times New Roman" w:hAnsi="Times New Roman" w:cs="Times New Roman"/>
+          <w:sz w:val="24"/>
+          <w:szCs w:val="28"/>
+        </w:rPr>
+      </w:pPr>
+      <w:r>
+        <w:rPr>
+          <w:rFonts w:ascii="Times New Roman" w:hAnsi="Times New Roman" w:cs="Times New Roman"/>
+          <w:sz w:val="24"/>
+          <w:szCs w:val="28"/>
+        </w:rPr>
+        <w:t>FIELDS TERMINATED BY ','</w:t>
+      </w:r>
+    </w:p>
+    <w:p>
+      <w:pPr>
+        <w:spacing w:line="259" w:lineRule="auto"/>
+        <w:rPr>
+          <w:rFonts w:ascii="Times New Roman" w:hAnsi="Times New Roman" w:cs="Times New Roman"/>
+          <w:sz w:val="24"/>
+          <w:szCs w:val="28"/>
+        </w:rPr>
+      </w:pPr>
+      <w:r>
+        <w:rPr>
+          <w:rFonts w:ascii="Times New Roman" w:hAnsi="Times New Roman" w:cs="Times New Roman"/>
+          <w:sz w:val="24"/>
+          <w:szCs w:val="28"/>
+        </w:rPr>
+        <w:t>LINES TERMINATED BY '\r\n';</w:t>
+      </w:r>
+    </w:p>
+    <w:p>
+      <w:pPr>
+        <w:spacing w:line="259" w:lineRule="auto"/>
+        <w:rPr>
+          <w:rFonts w:ascii="Times New Roman" w:hAnsi="Times New Roman" w:cs="Times New Roman"/>
+          <w:sz w:val="24"/>
+          <w:szCs w:val="28"/>
+        </w:rPr>
+      </w:pPr>
+      <w:r>
+        <w:rPr>
+          <w:noProof/>
+          <w:lang w:val="en-US" w:eastAsia="en-US"/>
+        </w:rPr>
+        <w:drawing>
+          <wp:inline distT="0" distB="0" distL="0" distR="0" wp14:anchorId="5B2CF6D2" wp14:editId="1F250E2A">
+            <wp:extent cx="5943600" cy="1805940"/>
+            <wp:effectExtent l="0" t="0" r="0" b="3810"/>
+            <wp:docPr id="8" name="Picture 8"/>
+            <wp:cNvGraphicFramePr>
+              <a:graphicFrameLocks xmlns:a="http://schemas.openxmlformats.org/drawingml/2006/main" noChangeAspect="1"/>
+            </wp:cNvGraphicFramePr>
+            <a:graphic xmlns:a="http://schemas.openxmlformats.org/drawingml/2006/main">
+              <a:graphicData uri="http://schemas.openxmlformats.org/drawingml/2006/picture">
+                <pic:pic xmlns:pic="http://schemas.openxmlformats.org/drawingml/2006/picture">
+                  <pic:nvPicPr>
+                    <pic:cNvPr id="1" name=""/>
+                    <pic:cNvPicPr/>
+                  </pic:nvPicPr>
+                  <pic:blipFill>
+                    <a:blip r:embed="rId12"/>
+                    <a:stretch>
+                      <a:fillRect/>
+                    </a:stretch>
+                  </pic:blipFill>
+                  <pic:spPr>
+                    <a:xfrm>
+                      <a:off x="0" y="0"/>
+                      <a:ext cx="5943600" cy="1805940"/>
+                    </a:xfrm>
+                    <a:prstGeom prst="rect">
+                      <a:avLst/>
+                    </a:prstGeom>
+                  </pic:spPr>
+                </pic:pic>
+              </a:graphicData>
+            </a:graphic>
+          </wp:inline>
+        </w:drawing>
+      </w:r>
+    </w:p>
+    <w:p>
+      <w:pPr>
+        <w:spacing w:line="259" w:lineRule="auto"/>
+        <w:rPr>
+          <w:rFonts w:ascii="Times New Roman" w:hAnsi="Times New Roman" w:cs="Times New Roman"/>
+          <w:sz w:val="24"/>
+          <w:szCs w:val="28"/>
+        </w:rPr>
+      </w:pPr>
+      <w:r>
+        <w:rPr>
+          <w:rFonts w:ascii="Times New Roman" w:hAnsi="Times New Roman" w:cs="Times New Roman"/>
+          <w:sz w:val="24"/>
+          <w:szCs w:val="28"/>
+        </w:rPr>
+        <w:t>LOAD DATA INFILE "C:\\ProgramData\\MySQL\\MySQL Server 8.0\\</w:t>
+      </w:r>
+      <w:proofErr w:type="spellStart"/>
+      <w:r>
+        <w:rPr>
+          <w:rFonts w:ascii="Times New Roman" w:hAnsi="Times New Roman" w:cs="Times New Roman"/>
+          <w:sz w:val="24"/>
+          <w:szCs w:val="28"/>
+        </w:rPr>
+        <w:t>Uploads</w:t>
+      </w:r>
+      <w:proofErr w:type="spellEnd"/>
+      <w:r>
+        <w:rPr>
+          <w:rFonts w:ascii="Times New Roman" w:hAnsi="Times New Roman" w:cs="Times New Roman"/>
+          <w:sz w:val="24"/>
+          <w:szCs w:val="28"/>
+        </w:rPr>
+        <w:t>\\MedicineTable.csv"</w:t>
+      </w:r>
+    </w:p>
+    <w:p>
+      <w:pPr>
+        <w:spacing w:line="259" w:lineRule="auto"/>
+        <w:rPr>
+          <w:rFonts w:ascii="Times New Roman" w:hAnsi="Times New Roman" w:cs="Times New Roman"/>
+          <w:sz w:val="24"/>
+          <w:szCs w:val="28"/>
+        </w:rPr>
+      </w:pPr>
+      <w:r>
+        <w:rPr>
+          <w:rFonts w:ascii="Times New Roman" w:hAnsi="Times New Roman" w:cs="Times New Roman"/>
+          <w:sz w:val="24"/>
+          <w:szCs w:val="28"/>
+        </w:rPr>
+        <w:t xml:space="preserve">INTO TABLE </w:t>
+      </w:r>
+      <w:proofErr w:type="spellStart"/>
+      <w:r>
+        <w:rPr>
+          <w:rFonts w:ascii="Times New Roman" w:hAnsi="Times New Roman" w:cs="Times New Roman"/>
+          <w:sz w:val="24"/>
+          <w:szCs w:val="28"/>
+        </w:rPr>
+        <w:t>medicine</w:t>
+      </w:r>
+      <w:proofErr w:type="spellEnd"/>
+    </w:p>
+    <w:p>
+      <w:pPr>
+        <w:spacing w:line="259" w:lineRule="auto"/>
+        <w:rPr>
+          <w:rFonts w:ascii="Times New Roman" w:hAnsi="Times New Roman" w:cs="Times New Roman"/>
+          <w:sz w:val="24"/>
+          <w:szCs w:val="28"/>
+        </w:rPr>
+      </w:pPr>
+      <w:r>
+        <w:rPr>
+          <w:rFonts w:ascii="Times New Roman" w:hAnsi="Times New Roman" w:cs="Times New Roman"/>
+          <w:sz w:val="24"/>
+          <w:szCs w:val="28"/>
+        </w:rPr>
+        <w:t>FIELDS TERMINATED BY ','</w:t>
+      </w:r>
+    </w:p>
+    <w:p>
+      <w:pPr>
+        <w:spacing w:line="259" w:lineRule="auto"/>
+        <w:rPr>
+          <w:rFonts w:ascii="Times New Roman" w:hAnsi="Times New Roman" w:cs="Times New Roman"/>
+          <w:sz w:val="24"/>
+          <w:szCs w:val="28"/>
+        </w:rPr>
+      </w:pPr>
+      <w:r>
+        <w:rPr>
+          <w:rFonts w:ascii="Times New Roman" w:hAnsi="Times New Roman" w:cs="Times New Roman"/>
+          <w:sz w:val="24"/>
+          <w:szCs w:val="28"/>
+        </w:rPr>
+        <w:t>LINES TERMINATED BY '\r\n';</w:t>
+      </w:r>
+    </w:p>
+    <w:p>
+      <w:pPr>
+        <w:spacing w:line="259" w:lineRule="auto"/>
+        <w:rPr>
+          <w:rFonts w:ascii="Times New Roman" w:hAnsi="Times New Roman" w:cs="Times New Roman"/>
+          <w:sz w:val="24"/>
+          <w:szCs w:val="28"/>
+        </w:rPr>
+      </w:pPr>
+      <w:r>
+        <w:rPr>
+          <w:noProof/>
+          <w:lang w:val="en-US" w:eastAsia="en-US"/>
+        </w:rPr>
+        <w:drawing>
+          <wp:inline distT="0" distB="0" distL="0" distR="0" wp14:anchorId="1C6B8B6C" wp14:editId="16BB6D31">
+            <wp:extent cx="5067383" cy="2201333"/>
+            <wp:effectExtent l="0" t="0" r="0" b="8890"/>
+            <wp:docPr id="9" name="Picture 9"/>
+            <wp:cNvGraphicFramePr>
+              <a:graphicFrameLocks xmlns:a="http://schemas.openxmlformats.org/drawingml/2006/main" noChangeAspect="1"/>
+            </wp:cNvGraphicFramePr>
+            <a:graphic xmlns:a="http://schemas.openxmlformats.org/drawingml/2006/main">
+              <a:graphicData uri="http://schemas.openxmlformats.org/drawingml/2006/picture">
+                <pic:pic xmlns:pic="http://schemas.openxmlformats.org/drawingml/2006/picture">
+                  <pic:nvPicPr>
+                    <pic:cNvPr id="1" name=""/>
+                    <pic:cNvPicPr/>
+                  </pic:nvPicPr>
+                  <pic:blipFill>
+                    <a:blip r:embed="rId13"/>
+                    <a:stretch>
+                      <a:fillRect/>
+                    </a:stretch>
+                  </pic:blipFill>
+                  <pic:spPr>
+                    <a:xfrm>
+                      <a:off x="0" y="0"/>
+                      <a:ext cx="5162157" cy="2242504"/>
+                    </a:xfrm>
+                    <a:prstGeom prst="rect">
+                      <a:avLst/>
+                    </a:prstGeom>
+                  </pic:spPr>
+                </pic:pic>
+              </a:graphicData>
+            </a:graphic>
+          </wp:inline>
+        </w:drawing>
+      </w:r>
+    </w:p>
+    <w:p>
+      <w:pPr>
+        <w:spacing w:line="259" w:lineRule="auto"/>
+        <w:rPr>
+          <w:rFonts w:ascii="Times New Roman" w:hAnsi="Times New Roman" w:cs="Times New Roman"/>
+          <w:sz w:val="24"/>
+          <w:szCs w:val="28"/>
+        </w:rPr>
+      </w:pPr>
+      <w:r>
+        <w:rPr>
+          <w:rFonts w:ascii="Times New Roman" w:hAnsi="Times New Roman" w:cs="Times New Roman"/>
+          <w:sz w:val="24"/>
+          <w:szCs w:val="28"/>
+        </w:rPr>
+        <w:lastRenderedPageBreak/>
+        <w:t>LOAD DATA INFILE "C:\\ProgramData\\MySQL\\MySQL Server 8.0\\</w:t>
+      </w:r>
+      <w:proofErr w:type="spellStart"/>
+      <w:r>
+        <w:rPr>
+          <w:rFonts w:ascii="Times New Roman" w:hAnsi="Times New Roman" w:cs="Times New Roman"/>
+          <w:sz w:val="24"/>
+          <w:szCs w:val="28"/>
+        </w:rPr>
+        <w:t>Uploads</w:t>
+      </w:r>
+      <w:proofErr w:type="spellEnd"/>
+      <w:r>
+        <w:rPr>
+          <w:rFonts w:ascii="Times New Roman" w:hAnsi="Times New Roman" w:cs="Times New Roman"/>
+          <w:sz w:val="24"/>
+          <w:szCs w:val="28"/>
+        </w:rPr>
+        <w:t>\\OrderItemTable.csv"</w:t>
+      </w:r>
+    </w:p>
+    <w:p>
+      <w:pPr>
+        <w:spacing w:line="259" w:lineRule="auto"/>
+        <w:rPr>
+          <w:rFonts w:ascii="Times New Roman" w:hAnsi="Times New Roman" w:cs="Times New Roman"/>
+          <w:sz w:val="24"/>
+          <w:szCs w:val="28"/>
+        </w:rPr>
+      </w:pPr>
+      <w:r>
+        <w:rPr>
+          <w:rFonts w:ascii="Times New Roman" w:hAnsi="Times New Roman" w:cs="Times New Roman"/>
+          <w:sz w:val="24"/>
+          <w:szCs w:val="28"/>
+        </w:rPr>
+        <w:t xml:space="preserve">INTO TABLE </w:t>
+      </w:r>
+      <w:proofErr w:type="spellStart"/>
+      <w:r>
+        <w:rPr>
+          <w:rFonts w:ascii="Times New Roman" w:hAnsi="Times New Roman" w:cs="Times New Roman"/>
+          <w:sz w:val="24"/>
+          <w:szCs w:val="28"/>
+        </w:rPr>
+        <w:t>order_item</w:t>
+      </w:r>
+      <w:proofErr w:type="spellEnd"/>
+    </w:p>
+    <w:p>
+      <w:pPr>
+        <w:spacing w:line="259" w:lineRule="auto"/>
+        <w:rPr>
+          <w:rFonts w:ascii="Times New Roman" w:hAnsi="Times New Roman" w:cs="Times New Roman"/>
+          <w:sz w:val="24"/>
+          <w:szCs w:val="28"/>
+        </w:rPr>
+      </w:pPr>
+      <w:r>
+        <w:rPr>
+          <w:rFonts w:ascii="Times New Roman" w:hAnsi="Times New Roman" w:cs="Times New Roman"/>
+          <w:sz w:val="24"/>
+          <w:szCs w:val="28"/>
+        </w:rPr>
+        <w:t>FIELDS TERMINATED BY ','</w:t>
+      </w:r>
+    </w:p>
+    <w:p>
+      <w:pPr>
+        <w:spacing w:line="259" w:lineRule="auto"/>
+        <w:rPr>
+          <w:rFonts w:ascii="Times New Roman" w:hAnsi="Times New Roman" w:cs="Times New Roman"/>
+          <w:sz w:val="24"/>
+          <w:szCs w:val="28"/>
+        </w:rPr>
+      </w:pPr>
+      <w:r>
+        <w:rPr>
+          <w:rFonts w:ascii="Times New Roman" w:hAnsi="Times New Roman" w:cs="Times New Roman"/>
+          <w:sz w:val="24"/>
+          <w:szCs w:val="28"/>
+        </w:rPr>
+        <w:t>LINES TERMINATED BY '\r\n';</w:t>
+      </w:r>
+    </w:p>
+    <w:p>
+      <w:pPr>
+        <w:spacing w:line="259" w:lineRule="auto"/>
+        <w:rPr>
+          <w:rFonts w:ascii="Times New Roman" w:hAnsi="Times New Roman" w:cs="Times New Roman"/>
+          <w:sz w:val="24"/>
+          <w:szCs w:val="28"/>
+        </w:rPr>
+      </w:pPr>
+      <w:r>
+        <w:rPr>
+          <w:noProof/>
+          <w:lang w:val="en-US" w:eastAsia="en-US"/>
+        </w:rPr>
+        <w:drawing>
+          <wp:inline distT="0" distB="0" distL="0" distR="0" wp14:anchorId="2016172A" wp14:editId="6A1D01C9">
+            <wp:extent cx="5019675" cy="2257425"/>
+            <wp:effectExtent l="0" t="0" r="9525" b="9525"/>
+            <wp:docPr id="10" name="Picture 10"/>
+            <wp:cNvGraphicFramePr>
+              <a:graphicFrameLocks xmlns:a="http://schemas.openxmlformats.org/drawingml/2006/main" noChangeAspect="1"/>
+            </wp:cNvGraphicFramePr>
+            <a:graphic xmlns:a="http://schemas.openxmlformats.org/drawingml/2006/main">
+              <a:graphicData uri="http://schemas.openxmlformats.org/drawingml/2006/picture">
+                <pic:pic xmlns:pic="http://schemas.openxmlformats.org/drawingml/2006/picture">
+                  <pic:nvPicPr>
+                    <pic:cNvPr id="1" name=""/>
+                    <pic:cNvPicPr/>
+                  </pic:nvPicPr>
+                  <pic:blipFill>
+                    <a:blip r:embed="rId14"/>
+                    <a:stretch>
+                      <a:fillRect/>
+                    </a:stretch>
+                  </pic:blipFill>
+                  <pic:spPr>
+                    <a:xfrm>
+                      <a:off x="0" y="0"/>
+                      <a:ext cx="5019675" cy="2257425"/>
+                    </a:xfrm>
+                    <a:prstGeom prst="rect">
+                      <a:avLst/>
+                    </a:prstGeom>
+                  </pic:spPr>
+                </pic:pic>
+              </a:graphicData>
+            </a:graphic>
+          </wp:inline>
+        </w:drawing>
+      </w:r>
+    </w:p>
+    <w:p>
+      <w:pPr>
+        <w:pStyle w:val="ListParagraph"/>
+        <w:numPr>
+          <w:ilvl w:val="0"/>
+          <w:numId w:val="4"/>
+        </w:numPr>
+        <w:spacing w:line="259" w:lineRule="auto"/>
+        <w:rPr>
+          <w:rFonts w:ascii="Times New Roman" w:hAnsi="Times New Roman" w:cs="Times New Roman"/>
+          <w:sz w:val="24"/>
+          <w:szCs w:val="28"/>
+          <w:lang w:val="en-US"/>
+        </w:rPr>
+      </w:pPr>
+      <w:r>
+        <w:rPr>
+          <w:rFonts w:ascii="Times New Roman" w:hAnsi="Times New Roman" w:cs="Times New Roman"/>
+          <w:sz w:val="28"/>
+          <w:szCs w:val="28"/>
+        </w:rPr>
+        <w:t>В</w:t>
+      </w:r>
+      <w:r>
+        <w:rPr>
+          <w:rFonts w:ascii="Times New Roman" w:hAnsi="Times New Roman" w:cs="Times New Roman"/>
+          <w:sz w:val="28"/>
+          <w:szCs w:val="28"/>
+        </w:rPr>
+        <w:t xml:space="preserve">иконаємо модифікацію значень у таблиці </w:t>
+      </w:r>
+      <w:proofErr w:type="spellStart"/>
+      <w:r>
+        <w:rPr>
+          <w:rFonts w:ascii="Times New Roman" w:hAnsi="Times New Roman" w:cs="Times New Roman"/>
+          <w:sz w:val="28"/>
+          <w:szCs w:val="28"/>
+        </w:rPr>
+        <w:t>customer</w:t>
+      </w:r>
+      <w:proofErr w:type="spellEnd"/>
+      <w:r>
+        <w:rPr>
+          <w:rFonts w:ascii="Times New Roman" w:hAnsi="Times New Roman" w:cs="Times New Roman"/>
+          <w:sz w:val="28"/>
+          <w:szCs w:val="28"/>
+        </w:rPr>
+        <w:t>.</w:t>
+      </w:r>
+    </w:p>
+    <w:p>
+      <w:pPr>
+        <w:spacing w:line="259" w:lineRule="auto"/>
+        <w:rPr>
+          <w:rFonts w:ascii="Times New Roman" w:hAnsi="Times New Roman" w:cs="Times New Roman"/>
+          <w:sz w:val="24"/>
+          <w:szCs w:val="28"/>
+          <w:lang w:val="en-US"/>
+        </w:rPr>
+      </w:pPr>
+      <w:r>
+        <w:rPr>
+          <w:rFonts w:ascii="Times New Roman" w:hAnsi="Times New Roman" w:cs="Times New Roman"/>
+          <w:sz w:val="24"/>
+          <w:szCs w:val="28"/>
+          <w:lang w:val="en-US"/>
+        </w:rPr>
+        <w:t>UPDATE customer SET password = '</w:t>
+      </w:r>
+      <w:proofErr w:type="spellStart"/>
+      <w:r>
+        <w:rPr>
+          <w:rFonts w:ascii="Times New Roman" w:hAnsi="Times New Roman" w:cs="Times New Roman"/>
+          <w:sz w:val="24"/>
+          <w:szCs w:val="28"/>
+          <w:lang w:val="en-US"/>
+        </w:rPr>
+        <w:t>NewAndrew</w:t>
+      </w:r>
+      <w:proofErr w:type="spellEnd"/>
+      <w:r>
+        <w:rPr>
+          <w:rFonts w:ascii="Times New Roman" w:hAnsi="Times New Roman" w:cs="Times New Roman"/>
+          <w:sz w:val="24"/>
+          <w:szCs w:val="28"/>
+          <w:lang w:val="en-US"/>
+        </w:rPr>
+        <w:t>' WHERE login= '</w:t>
+      </w:r>
+      <w:proofErr w:type="spellStart"/>
+      <w:r>
+        <w:rPr>
+          <w:rFonts w:ascii="Times New Roman" w:hAnsi="Times New Roman" w:cs="Times New Roman"/>
+          <w:sz w:val="24"/>
+          <w:szCs w:val="28"/>
+          <w:lang w:val="en-US"/>
+        </w:rPr>
+        <w:t>andrew</w:t>
+      </w:r>
+      <w:proofErr w:type="spellEnd"/>
+      <w:r>
+        <w:rPr>
+          <w:rFonts w:ascii="Times New Roman" w:hAnsi="Times New Roman" w:cs="Times New Roman"/>
+          <w:sz w:val="24"/>
+          <w:szCs w:val="28"/>
+          <w:lang w:val="en-US"/>
+        </w:rPr>
+        <w:t>_';</w:t>
+      </w:r>
+    </w:p>
+    <w:p>
+      <w:pPr>
+        <w:spacing w:line="259" w:lineRule="auto"/>
+        <w:rPr>
+          <w:rFonts w:ascii="Times New Roman" w:hAnsi="Times New Roman" w:cs="Times New Roman"/>
+          <w:sz w:val="28"/>
+          <w:szCs w:val="28"/>
+          <w:lang w:val="en-US"/>
+        </w:rPr>
+      </w:pPr>
+      <w:r>
+        <w:rPr>
+          <w:noProof/>
+          <w:lang w:val="en-US" w:eastAsia="en-US"/>
+        </w:rPr>
+        <w:drawing>
+          <wp:inline distT="0" distB="0" distL="0" distR="0" wp14:anchorId="19467A2D" wp14:editId="2A4D1837">
+            <wp:extent cx="5943600" cy="874395"/>
+            <wp:effectExtent l="0" t="0" r="0" b="1905"/>
+            <wp:docPr id="11" name="Picture 11"/>
+            <wp:cNvGraphicFramePr>
+              <a:graphicFrameLocks xmlns:a="http://schemas.openxmlformats.org/drawingml/2006/main" noChangeAspect="1"/>
+            </wp:cNvGraphicFramePr>
+            <a:graphic xmlns:a="http://schemas.openxmlformats.org/drawingml/2006/main">
+              <a:graphicData uri="http://schemas.openxmlformats.org/drawingml/2006/picture">
+                <pic:pic xmlns:pic="http://schemas.openxmlformats.org/drawingml/2006/picture">
+                  <pic:nvPicPr>
+                    <pic:cNvPr id="1" name=""/>
+                    <pic:cNvPicPr/>
+                  </pic:nvPicPr>
+                  <pic:blipFill>
+                    <a:blip r:embed="rId15"/>
+                    <a:stretch>
+                      <a:fillRect/>
+                    </a:stretch>
+                  </pic:blipFill>
+                  <pic:spPr>
+                    <a:xfrm>
+                      <a:off x="0" y="0"/>
+                      <a:ext cx="5943600" cy="874395"/>
+                    </a:xfrm>
+                    <a:prstGeom prst="rect">
+                      <a:avLst/>
+                    </a:prstGeom>
+                  </pic:spPr>
+                </pic:pic>
+              </a:graphicData>
+            </a:graphic>
+          </wp:inline>
+        </w:drawing>
+      </w:r>
+    </w:p>
+    <w:p>
+      <w:pPr>
+        <w:spacing w:line="259" w:lineRule="auto"/>
+        <w:rPr>
+          <w:rFonts w:ascii="Times New Roman" w:hAnsi="Times New Roman" w:cs="Times New Roman"/>
+          <w:sz w:val="28"/>
+          <w:szCs w:val="28"/>
+          <w:lang w:val="en-US"/>
+        </w:rPr>
+      </w:pPr>
+      <w:r>
+        <w:rPr>
+          <w:noProof/>
+          <w:lang w:val="en-US" w:eastAsia="en-US"/>
+        </w:rPr>
+        <w:drawing>
+          <wp:inline distT="0" distB="0" distL="0" distR="0" wp14:anchorId="27B9E4D3" wp14:editId="0BA68257">
+            <wp:extent cx="5943600" cy="889000"/>
+            <wp:effectExtent l="0" t="0" r="0" b="6350"/>
+            <wp:docPr id="12" name="Picture 12"/>
+            <wp:cNvGraphicFramePr>
+              <a:graphicFrameLocks xmlns:a="http://schemas.openxmlformats.org/drawingml/2006/main" noChangeAspect="1"/>
+            </wp:cNvGraphicFramePr>
+            <a:graphic xmlns:a="http://schemas.openxmlformats.org/drawingml/2006/main">
+              <a:graphicData uri="http://schemas.openxmlformats.org/drawingml/2006/picture">
+                <pic:pic xmlns:pic="http://schemas.openxmlformats.org/drawingml/2006/picture">
+                  <pic:nvPicPr>
+                    <pic:cNvPr id="1" name=""/>
+                    <pic:cNvPicPr/>
+                  </pic:nvPicPr>
+                  <pic:blipFill>
+                    <a:blip r:embed="rId16"/>
+                    <a:stretch>
+                      <a:fillRect/>
+                    </a:stretch>
+                  </pic:blipFill>
+                  <pic:spPr>
+                    <a:xfrm>
+                      <a:off x="0" y="0"/>
+                      <a:ext cx="5943600" cy="889000"/>
+                    </a:xfrm>
+                    <a:prstGeom prst="rect">
+                      <a:avLst/>
+                    </a:prstGeom>
+                  </pic:spPr>
+                </pic:pic>
+              </a:graphicData>
+            </a:graphic>
+          </wp:inline>
+        </w:drawing>
+      </w:r>
+    </w:p>
+    <w:p>
+      <w:pPr>
+        <w:pStyle w:val="ListParagraph"/>
+        <w:numPr>
+          <w:ilvl w:val="0"/>
+          <w:numId w:val="4"/>
+        </w:numPr>
+        <w:spacing w:after="160" w:line="259" w:lineRule="auto"/>
+        <w:jc w:val="both"/>
+        <w:rPr>
+          <w:rFonts w:ascii="Times New Roman" w:hAnsi="Times New Roman" w:cs="Times New Roman"/>
+          <w:sz w:val="28"/>
+          <w:szCs w:val="28"/>
+        </w:rPr>
+      </w:pPr>
+      <w:r>
+        <w:rPr>
+          <w:rFonts w:ascii="Times New Roman" w:hAnsi="Times New Roman" w:cs="Times New Roman"/>
+          <w:sz w:val="28"/>
+          <w:szCs w:val="28"/>
+        </w:rPr>
+        <w:t>В</w:t>
+      </w:r>
+      <w:r>
+        <w:rPr>
+          <w:rFonts w:ascii="Times New Roman" w:hAnsi="Times New Roman" w:cs="Times New Roman"/>
+          <w:sz w:val="28"/>
+          <w:szCs w:val="28"/>
+        </w:rPr>
+        <w:t xml:space="preserve">идалимо записи з таблиці </w:t>
+      </w:r>
+      <w:proofErr w:type="spellStart"/>
+      <w:r>
+        <w:rPr>
+          <w:rFonts w:ascii="Times New Roman" w:hAnsi="Times New Roman" w:cs="Times New Roman"/>
+          <w:sz w:val="28"/>
+          <w:szCs w:val="28"/>
+        </w:rPr>
+        <w:t>pharmacy</w:t>
+      </w:r>
+      <w:proofErr w:type="spellEnd"/>
+      <w:r>
+        <w:rPr>
+          <w:rFonts w:ascii="Times New Roman" w:hAnsi="Times New Roman" w:cs="Times New Roman"/>
+          <w:sz w:val="28"/>
+          <w:szCs w:val="28"/>
+        </w:rPr>
+        <w:t>.</w:t>
+      </w:r>
+    </w:p>
+    <w:p>
+      <w:pPr>
+        <w:spacing w:after="160" w:line="259" w:lineRule="auto"/>
+        <w:jc w:val="both"/>
+        <w:rPr>
+          <w:rFonts w:ascii="Times New Roman" w:hAnsi="Times New Roman" w:cs="Times New Roman"/>
+          <w:sz w:val="28"/>
+          <w:szCs w:val="28"/>
+          <w:lang w:val="en-US"/>
+        </w:rPr>
+      </w:pPr>
+      <w:r>
+        <w:rPr>
+          <w:noProof/>
+          <w:lang w:val="en-US" w:eastAsia="en-US"/>
+        </w:rPr>
+        <w:drawing>
+          <wp:inline distT="0" distB="0" distL="0" distR="0" wp14:anchorId="756EAB25" wp14:editId="3E40633A">
+            <wp:extent cx="5943600" cy="1549400"/>
+            <wp:effectExtent l="0" t="0" r="0" b="0"/>
+            <wp:docPr id="13" name="Picture 13"/>
+            <wp:cNvGraphicFramePr>
+              <a:graphicFrameLocks xmlns:a="http://schemas.openxmlformats.org/drawingml/2006/main" noChangeAspect="1"/>
+            </wp:cNvGraphicFramePr>
+            <a:graphic xmlns:a="http://schemas.openxmlformats.org/drawingml/2006/main">
+              <a:graphicData uri="http://schemas.openxmlformats.org/drawingml/2006/picture">
+                <pic:pic xmlns:pic="http://schemas.openxmlformats.org/drawingml/2006/picture">
+                  <pic:nvPicPr>
+                    <pic:cNvPr id="1" name=""/>
+                    <pic:cNvPicPr/>
+                  </pic:nvPicPr>
+                  <pic:blipFill>
+                    <a:blip r:embed="rId17"/>
+                    <a:stretch>
+                      <a:fillRect/>
+                    </a:stretch>
+                  </pic:blipFill>
+                  <pic:spPr>
+                    <a:xfrm>
+                      <a:off x="0" y="0"/>
+                      <a:ext cx="5943600" cy="1549400"/>
+                    </a:xfrm>
+                    <a:prstGeom prst="rect">
+                      <a:avLst/>
+                    </a:prstGeom>
+                  </pic:spPr>
+                </pic:pic>
+              </a:graphicData>
+            </a:graphic>
+          </wp:inline>
+        </w:drawing>
+      </w:r>
+    </w:p>
+    <w:p>
+      <w:pPr>
+        <w:spacing w:after="160" w:line="259" w:lineRule="auto"/>
+        <w:jc w:val="both"/>
+        <w:rPr>
+          <w:rFonts w:ascii="Times New Roman" w:hAnsi="Times New Roman" w:cs="Times New Roman"/>
+          <w:sz w:val="28"/>
+          <w:szCs w:val="28"/>
+          <w:lang w:val="en-US"/>
+        </w:rPr>
+      </w:pPr>
+      <w:r>
+        <w:rPr>
+          <w:noProof/>
+          <w:lang w:val="en-US" w:eastAsia="en-US"/>
+        </w:rPr>
+        <w:lastRenderedPageBreak/>
+        <w:drawing>
+          <wp:inline distT="0" distB="0" distL="0" distR="0" wp14:anchorId="22C5EC03" wp14:editId="275B865A">
+            <wp:extent cx="5943600" cy="1176655"/>
+            <wp:effectExtent l="0" t="0" r="0" b="4445"/>
+            <wp:docPr id="14" name="Picture 14"/>
+            <wp:cNvGraphicFramePr>
+              <a:graphicFrameLocks xmlns:a="http://schemas.openxmlformats.org/drawingml/2006/main" noChangeAspect="1"/>
+            </wp:cNvGraphicFramePr>
+            <a:graphic xmlns:a="http://schemas.openxmlformats.org/drawingml/2006/main">
+              <a:graphicData uri="http://schemas.openxmlformats.org/drawingml/2006/picture">
+                <pic:pic xmlns:pic="http://schemas.openxmlformats.org/drawingml/2006/picture">
+                  <pic:nvPicPr>
+                    <pic:cNvPr id="1" name=""/>
+                    <pic:cNvPicPr/>
+                  </pic:nvPicPr>
+                  <pic:blipFill>
+                    <a:blip r:embed="rId18"/>
+                    <a:stretch>
+                      <a:fillRect/>
+                    </a:stretch>
+                  </pic:blipFill>
+                  <pic:spPr>
+                    <a:xfrm>
+                      <a:off x="0" y="0"/>
+                      <a:ext cx="5943600" cy="1176655"/>
+                    </a:xfrm>
+                    <a:prstGeom prst="rect">
+                      <a:avLst/>
+                    </a:prstGeom>
+                  </pic:spPr>
+                </pic:pic>
+              </a:graphicData>
+            </a:graphic>
+          </wp:inline>
+        </w:drawing>
+      </w:r>
+    </w:p>
+    <w:p>
+      <w:pPr>
+        <w:spacing w:after="160" w:line="259" w:lineRule="auto"/>
+        <w:ind w:firstLine="720"/>
+        <w:jc w:val="both"/>
+        <w:rPr>
+          <w:rFonts w:ascii="Times New Roman" w:hAnsi="Times New Roman" w:cs="Times New Roman"/>
+          <w:sz w:val="28"/>
+          <w:szCs w:val="28"/>
+          <w:lang w:val="en-US"/>
+        </w:rPr>
+      </w:pPr>
+      <w:proofErr w:type="spellStart"/>
+      <w:r>
+        <w:rPr>
+          <w:rFonts w:ascii="Times New Roman" w:hAnsi="Times New Roman" w:cs="Times New Roman"/>
+          <w:b/>
+          <w:sz w:val="28"/>
+          <w:szCs w:val="28"/>
+          <w:lang w:val="en-US"/>
+        </w:rPr>
+        <w:t>Висновок</w:t>
+      </w:r>
+      <w:proofErr w:type="spellEnd"/>
+      <w:r>
+        <w:rPr>
+          <w:rFonts w:ascii="Times New Roman" w:hAnsi="Times New Roman" w:cs="Times New Roman"/>
+          <w:b/>
+          <w:sz w:val="28"/>
+          <w:szCs w:val="28"/>
+          <w:lang w:val="en-US"/>
+        </w:rPr>
+        <w:t>:</w:t>
+      </w:r>
+      <w:r>
+        <w:rPr>
+          <w:rFonts w:ascii="Times New Roman" w:hAnsi="Times New Roman" w:cs="Times New Roman"/>
+          <w:sz w:val="28"/>
+          <w:szCs w:val="28"/>
+          <w:lang w:val="en-US"/>
+        </w:rPr>
+        <w:t xml:space="preserve">   у   </w:t>
+      </w:r>
+      <w:proofErr w:type="spellStart"/>
+      <w:r>
+        <w:rPr>
+          <w:rFonts w:ascii="Times New Roman" w:hAnsi="Times New Roman" w:cs="Times New Roman"/>
+          <w:sz w:val="28"/>
+          <w:szCs w:val="28"/>
+          <w:lang w:val="en-US"/>
+        </w:rPr>
+        <w:t>цій</w:t>
+      </w:r>
+      <w:proofErr w:type="spellEnd"/>
+      <w:r>
+        <w:rPr>
+          <w:rFonts w:ascii="Times New Roman" w:hAnsi="Times New Roman" w:cs="Times New Roman"/>
+          <w:sz w:val="28"/>
+          <w:szCs w:val="28"/>
+          <w:lang w:val="en-US"/>
+        </w:rPr>
+        <w:t xml:space="preserve">   </w:t>
+      </w:r>
+      <w:proofErr w:type="spellStart"/>
+      <w:r>
+        <w:rPr>
+          <w:rFonts w:ascii="Times New Roman" w:hAnsi="Times New Roman" w:cs="Times New Roman"/>
+          <w:sz w:val="28"/>
+          <w:szCs w:val="28"/>
+          <w:lang w:val="en-US"/>
+        </w:rPr>
+        <w:t>лабораторній</w:t>
+      </w:r>
+      <w:proofErr w:type="spellEnd"/>
+      <w:r>
+        <w:rPr>
+          <w:rFonts w:ascii="Times New Roman" w:hAnsi="Times New Roman" w:cs="Times New Roman"/>
+          <w:sz w:val="28"/>
+          <w:szCs w:val="28"/>
+          <w:lang w:val="en-US"/>
+        </w:rPr>
+        <w:t xml:space="preserve">   </w:t>
+      </w:r>
+      <w:proofErr w:type="spellStart"/>
+      <w:r>
+        <w:rPr>
+          <w:rFonts w:ascii="Times New Roman" w:hAnsi="Times New Roman" w:cs="Times New Roman"/>
+          <w:sz w:val="28"/>
+          <w:szCs w:val="28"/>
+          <w:lang w:val="en-US"/>
+        </w:rPr>
+        <w:t>роботі</w:t>
+      </w:r>
+      <w:proofErr w:type="spellEnd"/>
+      <w:r>
+        <w:rPr>
+          <w:rFonts w:ascii="Times New Roman" w:hAnsi="Times New Roman" w:cs="Times New Roman"/>
+          <w:sz w:val="28"/>
+          <w:szCs w:val="28"/>
+          <w:lang w:val="en-US"/>
+        </w:rPr>
+        <w:t xml:space="preserve">   </w:t>
+      </w:r>
+      <w:proofErr w:type="spellStart"/>
+      <w:r>
+        <w:rPr>
+          <w:rFonts w:ascii="Times New Roman" w:hAnsi="Times New Roman" w:cs="Times New Roman"/>
+          <w:sz w:val="28"/>
+          <w:szCs w:val="28"/>
+          <w:lang w:val="en-US"/>
+        </w:rPr>
+        <w:t>було</w:t>
+      </w:r>
+      <w:proofErr w:type="spellEnd"/>
+      <w:r>
+        <w:rPr>
+          <w:rFonts w:ascii="Times New Roman" w:hAnsi="Times New Roman" w:cs="Times New Roman"/>
+          <w:sz w:val="28"/>
+          <w:szCs w:val="28"/>
+          <w:lang w:val="en-US"/>
+        </w:rPr>
+        <w:t xml:space="preserve"> </w:t>
+      </w:r>
+      <w:proofErr w:type="spellStart"/>
+      <w:r>
+        <w:rPr>
+          <w:rFonts w:ascii="Times New Roman" w:hAnsi="Times New Roman" w:cs="Times New Roman"/>
+          <w:sz w:val="28"/>
+          <w:szCs w:val="28"/>
+          <w:lang w:val="en-US"/>
+        </w:rPr>
+        <w:t>розглянуто</w:t>
+      </w:r>
+      <w:proofErr w:type="spellEnd"/>
+      <w:r>
+        <w:rPr>
+          <w:rFonts w:ascii="Times New Roman" w:hAnsi="Times New Roman" w:cs="Times New Roman"/>
+          <w:sz w:val="28"/>
+          <w:szCs w:val="28"/>
+          <w:lang w:val="en-US"/>
+        </w:rPr>
+        <w:t xml:space="preserve"> </w:t>
+      </w:r>
+      <w:proofErr w:type="spellStart"/>
+      <w:r>
+        <w:rPr>
+          <w:rFonts w:ascii="Times New Roman" w:hAnsi="Times New Roman" w:cs="Times New Roman"/>
+          <w:sz w:val="28"/>
+          <w:szCs w:val="28"/>
+          <w:lang w:val="en-US"/>
+        </w:rPr>
+        <w:t>способи</w:t>
+      </w:r>
+      <w:proofErr w:type="spellEnd"/>
+      <w:r>
+        <w:rPr>
+          <w:rFonts w:ascii="Times New Roman" w:hAnsi="Times New Roman" w:cs="Times New Roman"/>
+          <w:sz w:val="28"/>
+          <w:szCs w:val="28"/>
+          <w:lang w:val="en-US"/>
+        </w:rPr>
+        <w:t xml:space="preserve"> </w:t>
+      </w:r>
+      <w:proofErr w:type="spellStart"/>
+      <w:r>
+        <w:rPr>
+          <w:rFonts w:ascii="Times New Roman" w:hAnsi="Times New Roman" w:cs="Times New Roman"/>
+          <w:sz w:val="28"/>
+          <w:szCs w:val="28"/>
+          <w:lang w:val="en-US"/>
+        </w:rPr>
+        <w:t>наповнення</w:t>
+      </w:r>
+      <w:proofErr w:type="spellEnd"/>
+      <w:r>
+        <w:rPr>
+          <w:rFonts w:ascii="Times New Roman" w:hAnsi="Times New Roman" w:cs="Times New Roman"/>
+          <w:sz w:val="28"/>
+          <w:szCs w:val="28"/>
+          <w:lang w:val="en-US"/>
+        </w:rPr>
+        <w:t xml:space="preserve"> і </w:t>
+      </w:r>
+      <w:proofErr w:type="spellStart"/>
+      <w:r>
+        <w:rPr>
+          <w:rFonts w:ascii="Times New Roman" w:hAnsi="Times New Roman" w:cs="Times New Roman"/>
+          <w:sz w:val="28"/>
+          <w:szCs w:val="28"/>
+          <w:lang w:val="en-US"/>
+        </w:rPr>
+        <w:t>модифікації</w:t>
+      </w:r>
+      <w:proofErr w:type="spellEnd"/>
+      <w:r>
+        <w:rPr>
+          <w:rFonts w:ascii="Times New Roman" w:hAnsi="Times New Roman" w:cs="Times New Roman"/>
+          <w:sz w:val="28"/>
+          <w:szCs w:val="28"/>
+          <w:lang w:val="en-US"/>
+        </w:rPr>
+        <w:t xml:space="preserve"> </w:t>
+      </w:r>
+      <w:proofErr w:type="spellStart"/>
+      <w:r>
+        <w:rPr>
+          <w:rFonts w:ascii="Times New Roman" w:hAnsi="Times New Roman" w:cs="Times New Roman"/>
+          <w:sz w:val="28"/>
+          <w:szCs w:val="28"/>
+          <w:lang w:val="en-US"/>
+        </w:rPr>
+        <w:t>даних</w:t>
+      </w:r>
+      <w:proofErr w:type="spellEnd"/>
+      <w:r>
+        <w:rPr>
+          <w:rFonts w:ascii="Times New Roman" w:hAnsi="Times New Roman" w:cs="Times New Roman"/>
+          <w:sz w:val="28"/>
+          <w:szCs w:val="28"/>
+          <w:lang w:val="en-US"/>
+        </w:rPr>
+        <w:t xml:space="preserve"> в </w:t>
+      </w:r>
+      <w:proofErr w:type="spellStart"/>
+      <w:r>
+        <w:rPr>
+          <w:rFonts w:ascii="Times New Roman" w:hAnsi="Times New Roman" w:cs="Times New Roman"/>
+          <w:sz w:val="28"/>
+          <w:szCs w:val="28"/>
+          <w:lang w:val="en-US"/>
+        </w:rPr>
+        <w:t>таблицях</w:t>
+      </w:r>
+      <w:proofErr w:type="spellEnd"/>
+      <w:r>
+        <w:rPr>
+          <w:rFonts w:ascii="Times New Roman" w:hAnsi="Times New Roman" w:cs="Times New Roman"/>
+          <w:sz w:val="28"/>
+          <w:szCs w:val="28"/>
+          <w:lang w:val="en-US"/>
+        </w:rPr>
+        <w:t xml:space="preserve"> БД </w:t>
+      </w:r>
+      <w:proofErr w:type="spellStart"/>
+      <w:r>
+        <w:rPr>
+          <w:rFonts w:ascii="Times New Roman" w:hAnsi="Times New Roman" w:cs="Times New Roman"/>
+          <w:sz w:val="28"/>
+          <w:szCs w:val="28"/>
+          <w:lang w:val="en-US"/>
+        </w:rPr>
+        <w:t>та</w:t>
+      </w:r>
+      <w:proofErr w:type="spellEnd"/>
+      <w:r>
+        <w:rPr>
+          <w:rFonts w:ascii="Times New Roman" w:hAnsi="Times New Roman" w:cs="Times New Roman"/>
+          <w:sz w:val="28"/>
+          <w:szCs w:val="28"/>
+          <w:lang w:val="en-US"/>
+        </w:rPr>
+        <w:t xml:space="preserve"> </w:t>
+      </w:r>
+      <w:proofErr w:type="spellStart"/>
+      <w:r>
+        <w:rPr>
+          <w:rFonts w:ascii="Times New Roman" w:hAnsi="Times New Roman" w:cs="Times New Roman"/>
+          <w:sz w:val="28"/>
+          <w:szCs w:val="28"/>
+          <w:lang w:val="en-US"/>
+        </w:rPr>
+        <w:t>проведено</w:t>
+      </w:r>
+      <w:proofErr w:type="spellEnd"/>
+      <w:r>
+        <w:rPr>
+          <w:rFonts w:ascii="Times New Roman" w:hAnsi="Times New Roman" w:cs="Times New Roman"/>
+          <w:sz w:val="28"/>
+          <w:szCs w:val="28"/>
+          <w:lang w:val="en-US"/>
+        </w:rPr>
+        <w:t xml:space="preserve"> </w:t>
+      </w:r>
+      <w:proofErr w:type="spellStart"/>
+      <w:r>
+        <w:rPr>
+          <w:rFonts w:ascii="Times New Roman" w:hAnsi="Times New Roman" w:cs="Times New Roman"/>
+          <w:sz w:val="28"/>
+          <w:szCs w:val="28"/>
+          <w:lang w:val="en-US"/>
+        </w:rPr>
+        <w:t>модифікацію</w:t>
+      </w:r>
+      <w:proofErr w:type="spellEnd"/>
+      <w:r>
+        <w:rPr>
+          <w:rFonts w:ascii="Times New Roman" w:hAnsi="Times New Roman" w:cs="Times New Roman"/>
+          <w:sz w:val="28"/>
+          <w:szCs w:val="28"/>
+          <w:lang w:val="en-US"/>
+        </w:rPr>
+        <w:t xml:space="preserve"> </w:t>
+      </w:r>
+      <w:proofErr w:type="spellStart"/>
+      <w:r>
+        <w:rPr>
+          <w:rFonts w:ascii="Times New Roman" w:hAnsi="Times New Roman" w:cs="Times New Roman"/>
+          <w:sz w:val="28"/>
+          <w:szCs w:val="28"/>
+          <w:lang w:val="en-US"/>
+        </w:rPr>
+        <w:t>даних</w:t>
+      </w:r>
+      <w:proofErr w:type="spellEnd"/>
+      <w:r>
+        <w:rPr>
+          <w:rFonts w:ascii="Times New Roman" w:hAnsi="Times New Roman" w:cs="Times New Roman"/>
+          <w:sz w:val="28"/>
+          <w:szCs w:val="28"/>
+          <w:lang w:val="en-US"/>
+        </w:rPr>
+        <w:t xml:space="preserve"> у </w:t>
+      </w:r>
+      <w:proofErr w:type="spellStart"/>
+      <w:r>
+        <w:rPr>
+          <w:rFonts w:ascii="Times New Roman" w:hAnsi="Times New Roman" w:cs="Times New Roman"/>
+          <w:sz w:val="28"/>
+          <w:szCs w:val="28"/>
+          <w:lang w:val="en-US"/>
+        </w:rPr>
+        <w:t>двох</w:t>
+      </w:r>
+      <w:proofErr w:type="spellEnd"/>
+      <w:r>
+        <w:rPr>
+          <w:rFonts w:ascii="Times New Roman" w:hAnsi="Times New Roman" w:cs="Times New Roman"/>
+          <w:sz w:val="28"/>
+          <w:szCs w:val="28"/>
+          <w:lang w:val="en-US"/>
+        </w:rPr>
+        <w:t xml:space="preserve"> </w:t>
+      </w:r>
+      <w:proofErr w:type="spellStart"/>
+      <w:r>
+        <w:rPr>
+          <w:rFonts w:ascii="Times New Roman" w:hAnsi="Times New Roman" w:cs="Times New Roman"/>
+          <w:sz w:val="28"/>
+          <w:szCs w:val="28"/>
+          <w:lang w:val="en-US"/>
+        </w:rPr>
+        <w:t>таблицях</w:t>
+      </w:r>
+      <w:proofErr w:type="spellEnd"/>
+      <w:r>
+        <w:rPr>
+          <w:rFonts w:ascii="Times New Roman" w:hAnsi="Times New Roman" w:cs="Times New Roman"/>
+          <w:sz w:val="28"/>
+          <w:szCs w:val="28"/>
+          <w:lang w:val="en-US"/>
+        </w:rPr>
+        <w:t>.</w:t>
+      </w:r>
       <w:bookmarkStart w:id="0" w:name="_GoBack"/>
       <w:bookmarkEnd w:id="0"/>
     </w:p>
-    <w:p/>
     <w:sectPr>
       <w:pgSz w:w="12240" w:h="15840"/>
       <w:pgMar w:top="1440" w:right="1440" w:bottom="1440" w:left="1440" w:header="720" w:footer="720" w:gutter="0"/>
@@ -555,6 +3777,469 @@
     </w:sectPr>
   </w:body>
 </w:document>
+</file>
+
+<file path=word/numbering.xml><?xml version="1.0" encoding="utf-8"?>
+<w:numbering xmlns:wpc="http://schemas.microsoft.com/office/word/2010/wordprocessingCanvas" xmlns:cx="http://schemas.microsoft.com/office/drawing/2014/chartex" xmlns:cx1="http://schemas.microsoft.com/office/drawing/2015/9/8/chartex" xmlns:mc="http://schemas.openxmlformats.org/markup-compatibility/2006" xmlns:o="urn:schemas-microsoft-com:office:office" xmlns:r="http://schemas.openxmlformats.org/officeDocument/2006/relationships" xmlns:m="http://schemas.openxmlformats.org/officeDocument/2006/math" xmlns:v="urn:schemas-microsoft-com:vml" xmlns:wp14="http://schemas.microsoft.com/office/word/2010/wordprocessingDrawing" xmlns:wp="http://schemas.openxmlformats.org/drawingml/2006/wordprocessingDrawing" xmlns:w10="urn:schemas-microsoft-com:office:word" xmlns:w="http://schemas.openxmlformats.org/wordprocessingml/2006/main" xmlns:w14="http://schemas.microsoft.com/office/word/2010/wordml" xmlns:w15="http://schemas.microsoft.com/office/word/2012/wordml" xmlns:w16se="http://schemas.microsoft.com/office/word/2015/wordml/symex" xmlns:wpg="http://schemas.microsoft.com/office/word/2010/wordprocessingGroup" xmlns:wpi="http://schemas.microsoft.com/office/word/2010/wordprocessingInk" xmlns:wne="http://schemas.microsoft.com/office/word/2006/wordml" xmlns:wps="http://schemas.microsoft.com/office/word/2010/wordprocessingShape" mc:Ignorable="w14 w15 w16se wp14">
+  <w:abstractNum w:abstractNumId="0" w15:restartNumberingAfterBreak="0">
+    <w:nsid w:val="01CA5A84"/>
+    <w:multiLevelType w:val="hybridMultilevel"/>
+    <w:tmpl w:val="24202C98"/>
+    <w:lvl w:ilvl="0" w:tplc="0409000F">
+      <w:start w:val="1"/>
+      <w:numFmt w:val="decimal"/>
+      <w:lvlText w:val="%1."/>
+      <w:lvlJc w:val="left"/>
+      <w:pPr>
+        <w:ind w:left="720" w:hanging="360"/>
+      </w:pPr>
+      <w:rPr>
+        <w:rFonts w:hint="default"/>
+      </w:rPr>
+    </w:lvl>
+    <w:lvl w:ilvl="1" w:tplc="04090019" w:tentative="1">
+      <w:start w:val="1"/>
+      <w:numFmt w:val="lowerLetter"/>
+      <w:lvlText w:val="%2."/>
+      <w:lvlJc w:val="left"/>
+      <w:pPr>
+        <w:ind w:left="1440" w:hanging="360"/>
+      </w:pPr>
+    </w:lvl>
+    <w:lvl w:ilvl="2" w:tplc="0409001B" w:tentative="1">
+      <w:start w:val="1"/>
+      <w:numFmt w:val="lowerRoman"/>
+      <w:lvlText w:val="%3."/>
+      <w:lvlJc w:val="right"/>
+      <w:pPr>
+        <w:ind w:left="2160" w:hanging="180"/>
+      </w:pPr>
+    </w:lvl>
+    <w:lvl w:ilvl="3" w:tplc="0409000F" w:tentative="1">
+      <w:start w:val="1"/>
+      <w:numFmt w:val="decimal"/>
+      <w:lvlText w:val="%4."/>
+      <w:lvlJc w:val="left"/>
+      <w:pPr>
+        <w:ind w:left="2880" w:hanging="360"/>
+      </w:pPr>
+    </w:lvl>
+    <w:lvl w:ilvl="4" w:tplc="04090019" w:tentative="1">
+      <w:start w:val="1"/>
+      <w:numFmt w:val="lowerLetter"/>
+      <w:lvlText w:val="%5."/>
+      <w:lvlJc w:val="left"/>
+      <w:pPr>
+        <w:ind w:left="3600" w:hanging="360"/>
+      </w:pPr>
+    </w:lvl>
+    <w:lvl w:ilvl="5" w:tplc="0409001B" w:tentative="1">
+      <w:start w:val="1"/>
+      <w:numFmt w:val="lowerRoman"/>
+      <w:lvlText w:val="%6."/>
+      <w:lvlJc w:val="right"/>
+      <w:pPr>
+        <w:ind w:left="4320" w:hanging="180"/>
+      </w:pPr>
+    </w:lvl>
+    <w:lvl w:ilvl="6" w:tplc="0409000F" w:tentative="1">
+      <w:start w:val="1"/>
+      <w:numFmt w:val="decimal"/>
+      <w:lvlText w:val="%7."/>
+      <w:lvlJc w:val="left"/>
+      <w:pPr>
+        <w:ind w:left="5040" w:hanging="360"/>
+      </w:pPr>
+    </w:lvl>
+    <w:lvl w:ilvl="7" w:tplc="04090019" w:tentative="1">
+      <w:start w:val="1"/>
+      <w:numFmt w:val="lowerLetter"/>
+      <w:lvlText w:val="%8."/>
+      <w:lvlJc w:val="left"/>
+      <w:pPr>
+        <w:ind w:left="5760" w:hanging="360"/>
+      </w:pPr>
+    </w:lvl>
+    <w:lvl w:ilvl="8" w:tplc="0409001B" w:tentative="1">
+      <w:start w:val="1"/>
+      <w:numFmt w:val="lowerRoman"/>
+      <w:lvlText w:val="%9."/>
+      <w:lvlJc w:val="right"/>
+      <w:pPr>
+        <w:ind w:left="6480" w:hanging="180"/>
+      </w:pPr>
+    </w:lvl>
+  </w:abstractNum>
+  <w:abstractNum w:abstractNumId="1" w15:restartNumberingAfterBreak="0">
+    <w:nsid w:val="27F04A65"/>
+    <w:multiLevelType w:val="hybridMultilevel"/>
+    <w:tmpl w:val="8CFC398C"/>
+    <w:lvl w:ilvl="0" w:tplc="0409000F">
+      <w:start w:val="1"/>
+      <w:numFmt w:val="decimal"/>
+      <w:lvlText w:val="%1."/>
+      <w:lvlJc w:val="left"/>
+      <w:pPr>
+        <w:ind w:left="720" w:hanging="360"/>
+      </w:pPr>
+      <w:rPr>
+        <w:rFonts w:hint="default"/>
+      </w:rPr>
+    </w:lvl>
+    <w:lvl w:ilvl="1" w:tplc="04090019" w:tentative="1">
+      <w:start w:val="1"/>
+      <w:numFmt w:val="lowerLetter"/>
+      <w:lvlText w:val="%2."/>
+      <w:lvlJc w:val="left"/>
+      <w:pPr>
+        <w:ind w:left="1440" w:hanging="360"/>
+      </w:pPr>
+    </w:lvl>
+    <w:lvl w:ilvl="2" w:tplc="0409001B" w:tentative="1">
+      <w:start w:val="1"/>
+      <w:numFmt w:val="lowerRoman"/>
+      <w:lvlText w:val="%3."/>
+      <w:lvlJc w:val="right"/>
+      <w:pPr>
+        <w:ind w:left="2160" w:hanging="180"/>
+      </w:pPr>
+    </w:lvl>
+    <w:lvl w:ilvl="3" w:tplc="0409000F" w:tentative="1">
+      <w:start w:val="1"/>
+      <w:numFmt w:val="decimal"/>
+      <w:lvlText w:val="%4."/>
+      <w:lvlJc w:val="left"/>
+      <w:pPr>
+        <w:ind w:left="2880" w:hanging="360"/>
+      </w:pPr>
+    </w:lvl>
+    <w:lvl w:ilvl="4" w:tplc="04090019" w:tentative="1">
+      <w:start w:val="1"/>
+      <w:numFmt w:val="lowerLetter"/>
+      <w:lvlText w:val="%5."/>
+      <w:lvlJc w:val="left"/>
+      <w:pPr>
+        <w:ind w:left="3600" w:hanging="360"/>
+      </w:pPr>
+    </w:lvl>
+    <w:lvl w:ilvl="5" w:tplc="0409001B" w:tentative="1">
+      <w:start w:val="1"/>
+      <w:numFmt w:val="lowerRoman"/>
+      <w:lvlText w:val="%6."/>
+      <w:lvlJc w:val="right"/>
+      <w:pPr>
+        <w:ind w:left="4320" w:hanging="180"/>
+      </w:pPr>
+    </w:lvl>
+    <w:lvl w:ilvl="6" w:tplc="0409000F" w:tentative="1">
+      <w:start w:val="1"/>
+      <w:numFmt w:val="decimal"/>
+      <w:lvlText w:val="%7."/>
+      <w:lvlJc w:val="left"/>
+      <w:pPr>
+        <w:ind w:left="5040" w:hanging="360"/>
+      </w:pPr>
+    </w:lvl>
+    <w:lvl w:ilvl="7" w:tplc="04090019" w:tentative="1">
+      <w:start w:val="1"/>
+      <w:numFmt w:val="lowerLetter"/>
+      <w:lvlText w:val="%8."/>
+      <w:lvlJc w:val="left"/>
+      <w:pPr>
+        <w:ind w:left="5760" w:hanging="360"/>
+      </w:pPr>
+    </w:lvl>
+    <w:lvl w:ilvl="8" w:tplc="0409001B" w:tentative="1">
+      <w:start w:val="1"/>
+      <w:numFmt w:val="lowerRoman"/>
+      <w:lvlText w:val="%9."/>
+      <w:lvlJc w:val="right"/>
+      <w:pPr>
+        <w:ind w:left="6480" w:hanging="180"/>
+      </w:pPr>
+    </w:lvl>
+  </w:abstractNum>
+  <w:abstractNum w:abstractNumId="2" w15:restartNumberingAfterBreak="0">
+    <w:nsid w:val="570C3E9A"/>
+    <w:multiLevelType w:val="hybridMultilevel"/>
+    <w:tmpl w:val="CD386B32"/>
+    <w:lvl w:ilvl="0" w:tplc="0409000F">
+      <w:start w:val="1"/>
+      <w:numFmt w:val="decimal"/>
+      <w:lvlText w:val="%1."/>
+      <w:lvlJc w:val="left"/>
+      <w:pPr>
+        <w:ind w:left="720" w:hanging="360"/>
+      </w:pPr>
+    </w:lvl>
+    <w:lvl w:ilvl="1" w:tplc="04090019" w:tentative="1">
+      <w:start w:val="1"/>
+      <w:numFmt w:val="lowerLetter"/>
+      <w:lvlText w:val="%2."/>
+      <w:lvlJc w:val="left"/>
+      <w:pPr>
+        <w:ind w:left="1440" w:hanging="360"/>
+      </w:pPr>
+    </w:lvl>
+    <w:lvl w:ilvl="2" w:tplc="0409001B" w:tentative="1">
+      <w:start w:val="1"/>
+      <w:numFmt w:val="lowerRoman"/>
+      <w:lvlText w:val="%3."/>
+      <w:lvlJc w:val="right"/>
+      <w:pPr>
+        <w:ind w:left="2160" w:hanging="180"/>
+      </w:pPr>
+    </w:lvl>
+    <w:lvl w:ilvl="3" w:tplc="0409000F" w:tentative="1">
+      <w:start w:val="1"/>
+      <w:numFmt w:val="decimal"/>
+      <w:lvlText w:val="%4."/>
+      <w:lvlJc w:val="left"/>
+      <w:pPr>
+        <w:ind w:left="2880" w:hanging="360"/>
+      </w:pPr>
+    </w:lvl>
+    <w:lvl w:ilvl="4" w:tplc="04090019" w:tentative="1">
+      <w:start w:val="1"/>
+      <w:numFmt w:val="lowerLetter"/>
+      <w:lvlText w:val="%5."/>
+      <w:lvlJc w:val="left"/>
+      <w:pPr>
+        <w:ind w:left="3600" w:hanging="360"/>
+      </w:pPr>
+    </w:lvl>
+    <w:lvl w:ilvl="5" w:tplc="0409001B" w:tentative="1">
+      <w:start w:val="1"/>
+      <w:numFmt w:val="lowerRoman"/>
+      <w:lvlText w:val="%6."/>
+      <w:lvlJc w:val="right"/>
+      <w:pPr>
+        <w:ind w:left="4320" w:hanging="180"/>
+      </w:pPr>
+    </w:lvl>
+    <w:lvl w:ilvl="6" w:tplc="0409000F" w:tentative="1">
+      <w:start w:val="1"/>
+      <w:numFmt w:val="decimal"/>
+      <w:lvlText w:val="%7."/>
+      <w:lvlJc w:val="left"/>
+      <w:pPr>
+        <w:ind w:left="5040" w:hanging="360"/>
+      </w:pPr>
+    </w:lvl>
+    <w:lvl w:ilvl="7" w:tplc="04090019" w:tentative="1">
+      <w:start w:val="1"/>
+      <w:numFmt w:val="lowerLetter"/>
+      <w:lvlText w:val="%8."/>
+      <w:lvlJc w:val="left"/>
+      <w:pPr>
+        <w:ind w:left="5760" w:hanging="360"/>
+      </w:pPr>
+    </w:lvl>
+    <w:lvl w:ilvl="8" w:tplc="0409001B" w:tentative="1">
+      <w:start w:val="1"/>
+      <w:numFmt w:val="lowerRoman"/>
+      <w:lvlText w:val="%9."/>
+      <w:lvlJc w:val="right"/>
+      <w:pPr>
+        <w:ind w:left="6480" w:hanging="180"/>
+      </w:pPr>
+    </w:lvl>
+  </w:abstractNum>
+  <w:abstractNum w:abstractNumId="3" w15:restartNumberingAfterBreak="0">
+    <w:nsid w:val="5DAA1F4B"/>
+    <w:multiLevelType w:val="hybridMultilevel"/>
+    <w:tmpl w:val="24202C98"/>
+    <w:lvl w:ilvl="0" w:tplc="0409000F">
+      <w:start w:val="1"/>
+      <w:numFmt w:val="decimal"/>
+      <w:lvlText w:val="%1."/>
+      <w:lvlJc w:val="left"/>
+      <w:pPr>
+        <w:ind w:left="720" w:hanging="360"/>
+      </w:pPr>
+      <w:rPr>
+        <w:rFonts w:hint="default"/>
+      </w:rPr>
+    </w:lvl>
+    <w:lvl w:ilvl="1" w:tplc="04090019" w:tentative="1">
+      <w:start w:val="1"/>
+      <w:numFmt w:val="lowerLetter"/>
+      <w:lvlText w:val="%2."/>
+      <w:lvlJc w:val="left"/>
+      <w:pPr>
+        <w:ind w:left="1440" w:hanging="360"/>
+      </w:pPr>
+    </w:lvl>
+    <w:lvl w:ilvl="2" w:tplc="0409001B" w:tentative="1">
+      <w:start w:val="1"/>
+      <w:numFmt w:val="lowerRoman"/>
+      <w:lvlText w:val="%3."/>
+      <w:lvlJc w:val="right"/>
+      <w:pPr>
+        <w:ind w:left="2160" w:hanging="180"/>
+      </w:pPr>
+    </w:lvl>
+    <w:lvl w:ilvl="3" w:tplc="0409000F" w:tentative="1">
+      <w:start w:val="1"/>
+      <w:numFmt w:val="decimal"/>
+      <w:lvlText w:val="%4."/>
+      <w:lvlJc w:val="left"/>
+      <w:pPr>
+        <w:ind w:left="2880" w:hanging="360"/>
+      </w:pPr>
+    </w:lvl>
+    <w:lvl w:ilvl="4" w:tplc="04090019" w:tentative="1">
+      <w:start w:val="1"/>
+      <w:numFmt w:val="lowerLetter"/>
+      <w:lvlText w:val="%5."/>
+      <w:lvlJc w:val="left"/>
+      <w:pPr>
+        <w:ind w:left="3600" w:hanging="360"/>
+      </w:pPr>
+    </w:lvl>
+    <w:lvl w:ilvl="5" w:tplc="0409001B" w:tentative="1">
+      <w:start w:val="1"/>
+      <w:numFmt w:val="lowerRoman"/>
+      <w:lvlText w:val="%6."/>
+      <w:lvlJc w:val="right"/>
+      <w:pPr>
+        <w:ind w:left="4320" w:hanging="180"/>
+      </w:pPr>
+    </w:lvl>
+    <w:lvl w:ilvl="6" w:tplc="0409000F" w:tentative="1">
+      <w:start w:val="1"/>
+      <w:numFmt w:val="decimal"/>
+      <w:lvlText w:val="%7."/>
+      <w:lvlJc w:val="left"/>
+      <w:pPr>
+        <w:ind w:left="5040" w:hanging="360"/>
+      </w:pPr>
+    </w:lvl>
+    <w:lvl w:ilvl="7" w:tplc="04090019" w:tentative="1">
+      <w:start w:val="1"/>
+      <w:numFmt w:val="lowerLetter"/>
+      <w:lvlText w:val="%8."/>
+      <w:lvlJc w:val="left"/>
+      <w:pPr>
+        <w:ind w:left="5760" w:hanging="360"/>
+      </w:pPr>
+    </w:lvl>
+    <w:lvl w:ilvl="8" w:tplc="0409001B" w:tentative="1">
+      <w:start w:val="1"/>
+      <w:numFmt w:val="lowerRoman"/>
+      <w:lvlText w:val="%9."/>
+      <w:lvlJc w:val="right"/>
+      <w:pPr>
+        <w:ind w:left="6480" w:hanging="180"/>
+      </w:pPr>
+    </w:lvl>
+  </w:abstractNum>
+  <w:abstractNum w:abstractNumId="4" w15:restartNumberingAfterBreak="0">
+    <w:nsid w:val="6A1B6330"/>
+    <w:multiLevelType w:val="hybridMultilevel"/>
+    <w:tmpl w:val="8CFE6458"/>
+    <w:lvl w:ilvl="0" w:tplc="1F267A46">
+      <w:start w:val="1"/>
+      <w:numFmt w:val="decimal"/>
+      <w:lvlText w:val="%1."/>
+      <w:lvlJc w:val="left"/>
+      <w:pPr>
+        <w:ind w:left="720" w:hanging="360"/>
+      </w:pPr>
+      <w:rPr>
+        <w:rFonts w:hint="default"/>
+        <w:sz w:val="28"/>
+      </w:rPr>
+    </w:lvl>
+    <w:lvl w:ilvl="1" w:tplc="04090019" w:tentative="1">
+      <w:start w:val="1"/>
+      <w:numFmt w:val="lowerLetter"/>
+      <w:lvlText w:val="%2."/>
+      <w:lvlJc w:val="left"/>
+      <w:pPr>
+        <w:ind w:left="1440" w:hanging="360"/>
+      </w:pPr>
+    </w:lvl>
+    <w:lvl w:ilvl="2" w:tplc="0409001B" w:tentative="1">
+      <w:start w:val="1"/>
+      <w:numFmt w:val="lowerRoman"/>
+      <w:lvlText w:val="%3."/>
+      <w:lvlJc w:val="right"/>
+      <w:pPr>
+        <w:ind w:left="2160" w:hanging="180"/>
+      </w:pPr>
+    </w:lvl>
+    <w:lvl w:ilvl="3" w:tplc="0409000F" w:tentative="1">
+      <w:start w:val="1"/>
+      <w:numFmt w:val="decimal"/>
+      <w:lvlText w:val="%4."/>
+      <w:lvlJc w:val="left"/>
+      <w:pPr>
+        <w:ind w:left="2880" w:hanging="360"/>
+      </w:pPr>
+    </w:lvl>
+    <w:lvl w:ilvl="4" w:tplc="04090019" w:tentative="1">
+      <w:start w:val="1"/>
+      <w:numFmt w:val="lowerLetter"/>
+      <w:lvlText w:val="%5."/>
+      <w:lvlJc w:val="left"/>
+      <w:pPr>
+        <w:ind w:left="3600" w:hanging="360"/>
+      </w:pPr>
+    </w:lvl>
+    <w:lvl w:ilvl="5" w:tplc="0409001B" w:tentative="1">
+      <w:start w:val="1"/>
+      <w:numFmt w:val="lowerRoman"/>
+      <w:lvlText w:val="%6."/>
+      <w:lvlJc w:val="right"/>
+      <w:pPr>
+        <w:ind w:left="4320" w:hanging="180"/>
+      </w:pPr>
+    </w:lvl>
+    <w:lvl w:ilvl="6" w:tplc="0409000F" w:tentative="1">
+      <w:start w:val="1"/>
+      <w:numFmt w:val="decimal"/>
+      <w:lvlText w:val="%7."/>
+      <w:lvlJc w:val="left"/>
+      <w:pPr>
+        <w:ind w:left="5040" w:hanging="360"/>
+      </w:pPr>
+    </w:lvl>
+    <w:lvl w:ilvl="7" w:tplc="04090019" w:tentative="1">
+      <w:start w:val="1"/>
+      <w:numFmt w:val="lowerLetter"/>
+      <w:lvlText w:val="%8."/>
+      <w:lvlJc w:val="left"/>
+      <w:pPr>
+        <w:ind w:left="5760" w:hanging="360"/>
+      </w:pPr>
+    </w:lvl>
+    <w:lvl w:ilvl="8" w:tplc="0409001B" w:tentative="1">
+      <w:start w:val="1"/>
+      <w:numFmt w:val="lowerRoman"/>
+      <w:lvlText w:val="%9."/>
+      <w:lvlJc w:val="right"/>
+      <w:pPr>
+        <w:ind w:left="6480" w:hanging="180"/>
+      </w:pPr>
+    </w:lvl>
+  </w:abstractNum>
+  <w:num w:numId="1">
+    <w:abstractNumId w:val="2"/>
+  </w:num>
+  <w:num w:numId="2">
+    <w:abstractNumId w:val="3"/>
+  </w:num>
+  <w:num w:numId="3">
+    <w:abstractNumId w:val="1"/>
+  </w:num>
+  <w:num w:numId="4">
+    <w:abstractNumId w:val="4"/>
+  </w:num>
+  <w:num w:numId="5">
+    <w:abstractNumId w:val="0"/>
+  </w:num>
+</w:numbering>
 </file>
 
 <file path=word/styles.xml><?xml version="1.0" encoding="utf-8"?>
@@ -986,6 +4671,17 @@
     <w:semiHidden/>
     <w:unhideWhenUsed/>
   </w:style>
+  <w:style w:type="paragraph" w:styleId="ListParagraph">
+    <w:name w:val="List Paragraph"/>
+    <w:basedOn w:val="Normal"/>
+    <w:uiPriority w:val="34"/>
+    <w:qFormat/>
+    <w:rsid w:val="009D61F6"/>
+    <w:pPr>
+      <w:ind w:left="720"/>
+      <w:contextualSpacing/>
+    </w:pPr>
+  </w:style>
 </w:styles>
 </file>
 

</xml_diff>